<commit_message>
comments and storing form data in object
</commit_message>
<xml_diff>
--- a/CRS180_JavaScript_AT2of2_LEARNER.docx
+++ b/CRS180_JavaScript_AT2of2_LEARNER.docx
@@ -1848,7 +1848,21 @@
                       <w:rPr>
                         <w:color w:val="000000" w:themeColor="text1"/>
                       </w:rPr>
-                      <w:t>will need to demonstrate object orientated programming techniques. The teacher will be playing the role of the client for this assessment task. The website the learner developers may be about or for any topic, company or community of the learner’s choice, as long as the website meets the requirements outlined in this project.</w:t>
+                      <w:t xml:space="preserve">will need to demonstrate object orientated programming techniques. The teacher will be playing the role of the client for this assessment task. The website the learner developers may be about or for any topic, company or community of the learner’s choice, </w:t>
+                    </w:r>
+                    <w:proofErr w:type="gramStart"/>
+                    <w:r>
+                      <w:rPr>
+                        <w:color w:val="000000" w:themeColor="text1"/>
+                      </w:rPr>
+                      <w:t>as long as</w:t>
+                    </w:r>
+                    <w:proofErr w:type="gramEnd"/>
+                    <w:r>
+                      <w:rPr>
+                        <w:color w:val="000000" w:themeColor="text1"/>
+                      </w:rPr>
+                      <w:t xml:space="preserve"> the website meets the requirements outlined in this project.</w:t>
                     </w:r>
                   </w:p>
                   <w:p>
@@ -1921,7 +1935,15 @@
                         <w:bCs/>
                         <w:color w:val="000000" w:themeColor="text1"/>
                       </w:rPr>
-                      <w:t xml:space="preserve">Part 2 -  </w:t>
+                      <w:t xml:space="preserve">Part 2 </w:t>
+                    </w:r>
+                    <w:proofErr w:type="gramStart"/>
+                    <w:r>
+                      <w:rPr>
+                        <w:bCs/>
+                        <w:color w:val="000000" w:themeColor="text1"/>
+                      </w:rPr>
+                      <w:t xml:space="preserve">-  </w:t>
                     </w:r>
                     <w:r>
                       <w:rPr>
@@ -1930,6 +1952,7 @@
                       </w:rPr>
                       <w:t>Develop</w:t>
                     </w:r>
+                    <w:proofErr w:type="gramEnd"/>
                     <w:r>
                       <w:rPr>
                         <w:bCs/>
@@ -2239,7 +2262,15 @@
                       <w:spacing w:before="60" w:after="60"/>
                     </w:pPr>
                     <w:r>
-                      <w:t>-  You will have the opportunity to resubmit if any part of the assessment is deemed unsatisfactory (one resubmit allowed per task).</w:t>
+                      <w:t xml:space="preserve">-  You will have the opportunity to resubmit if any part of the assessment is deemed unsatisfactory (one </w:t>
+                    </w:r>
+                    <w:proofErr w:type="gramStart"/>
+                    <w:r>
+                      <w:t>resubmit</w:t>
+                    </w:r>
+                    <w:proofErr w:type="gramEnd"/>
+                    <w:r>
+                      <w:t xml:space="preserve"> allowed per task).</w:t>
                     </w:r>
                   </w:p>
                   <w:p>
@@ -3765,14 +3796,30 @@
                 <w:rFonts w:cs="Arial"/>
                 <w:szCs w:val="20"/>
               </w:rPr>
-              <w:t xml:space="preserve">Part 1 -  </w:t>
-            </w:r>
-            <w:r>
-              <w:rPr>
-                <w:rFonts w:cs="Arial"/>
-                <w:szCs w:val="20"/>
-              </w:rPr>
-              <w:t>Research and Planning</w:t>
+              <w:t xml:space="preserve">Part 1 </w:t>
+            </w:r>
+            <w:proofErr w:type="gramStart"/>
+            <w:r>
+              <w:rPr>
+                <w:rFonts w:cs="Arial"/>
+                <w:szCs w:val="20"/>
+              </w:rPr>
+              <w:t xml:space="preserve">-  </w:t>
+            </w:r>
+            <w:r>
+              <w:rPr>
+                <w:rFonts w:cs="Arial"/>
+                <w:szCs w:val="20"/>
+              </w:rPr>
+              <w:t>Research</w:t>
+            </w:r>
+            <w:proofErr w:type="gramEnd"/>
+            <w:r>
+              <w:rPr>
+                <w:rFonts w:cs="Arial"/>
+                <w:szCs w:val="20"/>
+              </w:rPr>
+              <w:t xml:space="preserve"> and Planning</w:t>
             </w:r>
             <w:r>
               <w:rPr>
@@ -3832,7 +3879,25 @@
                 <w:color w:val="000000" w:themeColor="text1"/>
                 <w:szCs w:val="20"/>
               </w:rPr>
-              <w:t>The learners has met with the client and discussed and clarified the project requirements outlined in the brief.</w:t>
+              <w:t xml:space="preserve">The learners </w:t>
+            </w:r>
+            <w:proofErr w:type="gramStart"/>
+            <w:r>
+              <w:rPr>
+                <w:rFonts w:cs="Arial"/>
+                <w:color w:val="000000" w:themeColor="text1"/>
+                <w:szCs w:val="20"/>
+              </w:rPr>
+              <w:t>has</w:t>
+            </w:r>
+            <w:proofErr w:type="gramEnd"/>
+            <w:r>
+              <w:rPr>
+                <w:rFonts w:cs="Arial"/>
+                <w:color w:val="000000" w:themeColor="text1"/>
+                <w:szCs w:val="20"/>
+              </w:rPr>
+              <w:t xml:space="preserve"> met with the client and discussed and clarified the project requirements outlined in the brief.</w:t>
             </w:r>
           </w:p>
         </w:tc>
@@ -4638,7 +4703,25 @@
                 <w:color w:val="000000" w:themeColor="text1"/>
                 <w:szCs w:val="20"/>
               </w:rPr>
-              <w:t xml:space="preserve">The learners has identified a new web technology that meets the needs of the web application. </w:t>
+              <w:t xml:space="preserve">The learners </w:t>
+            </w:r>
+            <w:proofErr w:type="gramStart"/>
+            <w:r>
+              <w:rPr>
+                <w:rFonts w:eastAsia="Times New Roman" w:cs="Arial"/>
+                <w:color w:val="000000" w:themeColor="text1"/>
+                <w:szCs w:val="20"/>
+              </w:rPr>
+              <w:t>has</w:t>
+            </w:r>
+            <w:proofErr w:type="gramEnd"/>
+            <w:r>
+              <w:rPr>
+                <w:rFonts w:eastAsia="Times New Roman" w:cs="Arial"/>
+                <w:color w:val="000000" w:themeColor="text1"/>
+                <w:szCs w:val="20"/>
+              </w:rPr>
+              <w:t xml:space="preserve"> identified a new web technology that meets the needs of the web application. </w:t>
             </w:r>
           </w:p>
         </w:tc>
@@ -5118,7 +5201,15 @@
                 <w:rFonts w:cs="Arial"/>
                 <w:szCs w:val="20"/>
               </w:rPr>
-              <w:t xml:space="preserve">Part 2 -  </w:t>
+              <w:t xml:space="preserve">Part 2 </w:t>
+            </w:r>
+            <w:proofErr w:type="gramStart"/>
+            <w:r>
+              <w:rPr>
+                <w:rFonts w:cs="Arial"/>
+                <w:szCs w:val="20"/>
+              </w:rPr>
+              <w:t xml:space="preserve">-  </w:t>
             </w:r>
             <w:r>
               <w:rPr>
@@ -5127,6 +5218,7 @@
               </w:rPr>
               <w:t>Develop</w:t>
             </w:r>
+            <w:proofErr w:type="gramEnd"/>
             <w:r>
               <w:rPr>
                 <w:rFonts w:cs="Arial"/>
@@ -5524,7 +5616,25 @@
                 <w:color w:val="000000" w:themeColor="text1"/>
                 <w:szCs w:val="20"/>
               </w:rPr>
-              <w:t>A UI that meets all of the required functionality and organisational requirements has been developed.</w:t>
+              <w:t xml:space="preserve">A UI that meets </w:t>
+            </w:r>
+            <w:proofErr w:type="gramStart"/>
+            <w:r>
+              <w:rPr>
+                <w:rFonts w:cs="Arial"/>
+                <w:color w:val="000000" w:themeColor="text1"/>
+                <w:szCs w:val="20"/>
+              </w:rPr>
+              <w:t>all of</w:t>
+            </w:r>
+            <w:proofErr w:type="gramEnd"/>
+            <w:r>
+              <w:rPr>
+                <w:rFonts w:cs="Arial"/>
+                <w:color w:val="000000" w:themeColor="text1"/>
+                <w:szCs w:val="20"/>
+              </w:rPr>
+              <w:t xml:space="preserve"> the required functionality and organisational requirements has been developed.</w:t>
             </w:r>
           </w:p>
         </w:tc>
@@ -6098,7 +6208,25 @@
                 <w:color w:val="000000" w:themeColor="text1"/>
                 <w:szCs w:val="20"/>
               </w:rPr>
-              <w:t>Variables and variable scope has been utilised to develop scripts.</w:t>
+              <w:t xml:space="preserve">Variables and variable scope </w:t>
+            </w:r>
+            <w:proofErr w:type="gramStart"/>
+            <w:r>
+              <w:rPr>
+                <w:rFonts w:cs="Arial"/>
+                <w:color w:val="000000" w:themeColor="text1"/>
+                <w:szCs w:val="20"/>
+              </w:rPr>
+              <w:t>has</w:t>
+            </w:r>
+            <w:proofErr w:type="gramEnd"/>
+            <w:r>
+              <w:rPr>
+                <w:rFonts w:cs="Arial"/>
+                <w:color w:val="000000" w:themeColor="text1"/>
+                <w:szCs w:val="20"/>
+              </w:rPr>
+              <w:t xml:space="preserve"> been utilised to develop scripts.</w:t>
             </w:r>
           </w:p>
         </w:tc>
@@ -7394,14 +7522,30 @@
                 <w:rFonts w:cs="Arial"/>
                 <w:szCs w:val="20"/>
               </w:rPr>
-              <w:t xml:space="preserve"> -  </w:t>
-            </w:r>
-            <w:r>
-              <w:rPr>
-                <w:rFonts w:cs="Arial"/>
-                <w:szCs w:val="20"/>
-              </w:rPr>
-              <w:t xml:space="preserve">Testing </w:t>
+              <w:t xml:space="preserve"> </w:t>
+            </w:r>
+            <w:proofErr w:type="gramStart"/>
+            <w:r>
+              <w:rPr>
+                <w:rFonts w:cs="Arial"/>
+                <w:szCs w:val="20"/>
+              </w:rPr>
+              <w:t xml:space="preserve">-  </w:t>
+            </w:r>
+            <w:r>
+              <w:rPr>
+                <w:rFonts w:cs="Arial"/>
+                <w:szCs w:val="20"/>
+              </w:rPr>
+              <w:t>Testing</w:t>
+            </w:r>
+            <w:proofErr w:type="gramEnd"/>
+            <w:r>
+              <w:rPr>
+                <w:rFonts w:cs="Arial"/>
+                <w:szCs w:val="20"/>
+              </w:rPr>
+              <w:t xml:space="preserve"> </w:t>
             </w:r>
             <w:r>
               <w:rPr>
@@ -8248,14 +8392,30 @@
                 <w:rFonts w:cs="Arial"/>
                 <w:szCs w:val="20"/>
               </w:rPr>
-              <w:t xml:space="preserve">Part 4 -  </w:t>
-            </w:r>
-            <w:r>
-              <w:rPr>
-                <w:rFonts w:cs="Arial"/>
-                <w:szCs w:val="20"/>
-              </w:rPr>
-              <w:t xml:space="preserve">Documentation </w:t>
+              <w:t xml:space="preserve">Part 4 </w:t>
+            </w:r>
+            <w:proofErr w:type="gramStart"/>
+            <w:r>
+              <w:rPr>
+                <w:rFonts w:cs="Arial"/>
+                <w:szCs w:val="20"/>
+              </w:rPr>
+              <w:t xml:space="preserve">-  </w:t>
+            </w:r>
+            <w:r>
+              <w:rPr>
+                <w:rFonts w:cs="Arial"/>
+                <w:szCs w:val="20"/>
+              </w:rPr>
+              <w:t>Documentation</w:t>
+            </w:r>
+            <w:proofErr w:type="gramEnd"/>
+            <w:r>
+              <w:rPr>
+                <w:rFonts w:cs="Arial"/>
+                <w:szCs w:val="20"/>
+              </w:rPr>
+              <w:t xml:space="preserve"> </w:t>
             </w:r>
             <w:r>
               <w:rPr>
@@ -9974,10 +10134,18 @@
               </w:rPr>
             </w:pPr>
             <w:r>
-              <w:t xml:space="preserve">Assessment Results and </w:t>
-            </w:r>
-            <w:r>
-              <w:t xml:space="preserve"> Feedback to Student</w:t>
+              <w:t xml:space="preserve">Assessment Results </w:t>
+            </w:r>
+            <w:proofErr w:type="gramStart"/>
+            <w:r>
+              <w:t xml:space="preserve">and </w:t>
+            </w:r>
+            <w:r>
+              <w:t xml:space="preserve"> Feedback</w:t>
+            </w:r>
+            <w:proofErr w:type="gramEnd"/>
+            <w:r>
+              <w:t xml:space="preserve"> to Student</w:t>
             </w:r>
           </w:p>
         </w:tc>
@@ -11310,7 +11478,21 @@
               <w:rPr>
                 <w:color w:val="000000" w:themeColor="text1"/>
               </w:rPr>
-              <w:t xml:space="preserve"> front end JavaScript Application</w:t>
+              <w:t xml:space="preserve"> </w:t>
+            </w:r>
+            <w:proofErr w:type="gramStart"/>
+            <w:r>
+              <w:rPr>
+                <w:color w:val="000000" w:themeColor="text1"/>
+              </w:rPr>
+              <w:t>front end</w:t>
+            </w:r>
+            <w:proofErr w:type="gramEnd"/>
+            <w:r>
+              <w:rPr>
+                <w:color w:val="000000" w:themeColor="text1"/>
+              </w:rPr>
+              <w:t xml:space="preserve"> JavaScript Application</w:t>
             </w:r>
             <w:r>
               <w:rPr>
@@ -11352,7 +11534,21 @@
               <w:rPr>
                 <w:color w:val="000000" w:themeColor="text1"/>
               </w:rPr>
-              <w:t>will need to demonstrate object orientated programming techniques. The teacher will be playing the role of the client for this assessment task. The website the learner developers may be about or for any topic, company or community of the learner’s choice, as long as the website meets the requirements outlined in this project.</w:t>
+              <w:t xml:space="preserve">will need to demonstrate object orientated programming techniques. The teacher will be playing the role of the client for this assessment task. The website the learner developers may be about or for any topic, company or community of the learner’s choice, </w:t>
+            </w:r>
+            <w:proofErr w:type="gramStart"/>
+            <w:r>
+              <w:rPr>
+                <w:color w:val="000000" w:themeColor="text1"/>
+              </w:rPr>
+              <w:t>as long as</w:t>
+            </w:r>
+            <w:proofErr w:type="gramEnd"/>
+            <w:r>
+              <w:rPr>
+                <w:color w:val="000000" w:themeColor="text1"/>
+              </w:rPr>
+              <w:t xml:space="preserve"> the website meets the requirements outlined in this project.</w:t>
             </w:r>
           </w:p>
           <w:p>
@@ -11425,7 +11621,15 @@
                 <w:bCs/>
                 <w:color w:val="000000" w:themeColor="text1"/>
               </w:rPr>
-              <w:t xml:space="preserve">Part 2 -  </w:t>
+              <w:t xml:space="preserve">Part 2 </w:t>
+            </w:r>
+            <w:proofErr w:type="gramStart"/>
+            <w:r>
+              <w:rPr>
+                <w:bCs/>
+                <w:color w:val="000000" w:themeColor="text1"/>
+              </w:rPr>
+              <w:t xml:space="preserve">-  </w:t>
             </w:r>
             <w:r>
               <w:rPr>
@@ -11434,6 +11638,7 @@
               </w:rPr>
               <w:t>Develop</w:t>
             </w:r>
+            <w:proofErr w:type="gramEnd"/>
             <w:r>
               <w:rPr>
                 <w:bCs/>
@@ -11999,7 +12204,24 @@
                 <w:color w:val="000000" w:themeColor="text1"/>
               </w:rPr>
               <w:br/>
-              <w:t>E.g. Does the manner in which personal details are handled comply with privacy legislation?</w:t>
+            </w:r>
+            <w:proofErr w:type="gramStart"/>
+            <w:r>
+              <w:rPr>
+                <w:rFonts w:cs="Arial"/>
+                <w:bCs/>
+                <w:color w:val="000000" w:themeColor="text1"/>
+              </w:rPr>
+              <w:t>E.g.</w:t>
+            </w:r>
+            <w:proofErr w:type="gramEnd"/>
+            <w:r>
+              <w:rPr>
+                <w:rFonts w:cs="Arial"/>
+                <w:bCs/>
+                <w:color w:val="000000" w:themeColor="text1"/>
+              </w:rPr>
+              <w:t xml:space="preserve"> Does the manner in which personal details are handled comply with privacy legislation?</w:t>
             </w:r>
             <w:r>
               <w:rPr>
@@ -12669,7 +12891,27 @@
                 <w:szCs w:val="20"/>
                 <w:lang w:val="en-GB" w:eastAsia="en-AU"/>
               </w:rPr>
-              <w:t>API keys must not be stored in the client side app</w:t>
+              <w:t xml:space="preserve">API keys must not be stored in the </w:t>
+            </w:r>
+            <w:proofErr w:type="gramStart"/>
+            <w:r>
+              <w:rPr>
+                <w:rFonts w:cs="Arial"/>
+                <w:color w:val="000000" w:themeColor="text1"/>
+                <w:szCs w:val="20"/>
+                <w:lang w:val="en-GB" w:eastAsia="en-AU"/>
+              </w:rPr>
+              <w:t>client side</w:t>
+            </w:r>
+            <w:proofErr w:type="gramEnd"/>
+            <w:r>
+              <w:rPr>
+                <w:rFonts w:cs="Arial"/>
+                <w:color w:val="000000" w:themeColor="text1"/>
+                <w:szCs w:val="20"/>
+                <w:lang w:val="en-GB" w:eastAsia="en-AU"/>
+              </w:rPr>
+              <w:t xml:space="preserve"> app</w:t>
             </w:r>
             <w:r>
               <w:rPr>
@@ -12709,8 +12951,9 @@
                 <w:szCs w:val="20"/>
                 <w:lang w:val="en-GB" w:eastAsia="en-AU"/>
               </w:rPr>
-              <w:t>Secure Transfer protocols must be used. E</w:t>
-            </w:r>
+              <w:t xml:space="preserve">Secure Transfer protocols must be used. </w:t>
+            </w:r>
+            <w:proofErr w:type="gramStart"/>
             <w:r>
               <w:rPr>
                 <w:rFonts w:cs="Arial"/>
@@ -12718,6 +12961,15 @@
                 <w:szCs w:val="20"/>
                 <w:lang w:val="en-GB" w:eastAsia="en-AU"/>
               </w:rPr>
+              <w:t>E</w:t>
+            </w:r>
+            <w:r>
+              <w:rPr>
+                <w:rFonts w:cs="Arial"/>
+                <w:color w:val="000000" w:themeColor="text1"/>
+                <w:szCs w:val="20"/>
+                <w:lang w:val="en-GB" w:eastAsia="en-AU"/>
+              </w:rPr>
               <w:t>.</w:t>
             </w:r>
             <w:r>
@@ -12727,7 +12979,17 @@
                 <w:szCs w:val="20"/>
                 <w:lang w:val="en-GB" w:eastAsia="en-AU"/>
               </w:rPr>
-              <w:t>g. FTPs</w:t>
+              <w:t>g.</w:t>
+            </w:r>
+            <w:proofErr w:type="gramEnd"/>
+            <w:r>
+              <w:rPr>
+                <w:rFonts w:cs="Arial"/>
+                <w:color w:val="000000" w:themeColor="text1"/>
+                <w:szCs w:val="20"/>
+                <w:lang w:val="en-GB" w:eastAsia="en-AU"/>
+              </w:rPr>
+              <w:t xml:space="preserve"> FTPs</w:t>
             </w:r>
           </w:p>
           <w:p>
@@ -12892,8 +13154,9 @@
                 <w:color w:val="FFFFFF" w:themeColor="background1"/>
                 <w:szCs w:val="20"/>
               </w:rPr>
-              <w:t xml:space="preserve"> -  </w:t>
-            </w:r>
+              <w:t xml:space="preserve"> </w:t>
+            </w:r>
+            <w:proofErr w:type="gramStart"/>
             <w:r>
               <w:rPr>
                 <w:rFonts w:cs="Arial"/>
@@ -12901,7 +13164,26 @@
                 <w:color w:val="FFFFFF" w:themeColor="background1"/>
                 <w:szCs w:val="20"/>
               </w:rPr>
-              <w:t>Research and Planning</w:t>
+              <w:t xml:space="preserve">-  </w:t>
+            </w:r>
+            <w:r>
+              <w:rPr>
+                <w:rFonts w:cs="Arial"/>
+                <w:b/>
+                <w:color w:val="FFFFFF" w:themeColor="background1"/>
+                <w:szCs w:val="20"/>
+              </w:rPr>
+              <w:t>Research</w:t>
+            </w:r>
+            <w:proofErr w:type="gramEnd"/>
+            <w:r>
+              <w:rPr>
+                <w:rFonts w:cs="Arial"/>
+                <w:b/>
+                <w:color w:val="FFFFFF" w:themeColor="background1"/>
+                <w:szCs w:val="20"/>
+              </w:rPr>
+              <w:t xml:space="preserve"> and Planning</w:t>
             </w:r>
             <w:r>
               <w:rPr>
@@ -13374,6 +13656,29 @@
             <w:pPr>
               <w:spacing w:before="80" w:after="80"/>
               <w:rPr>
+                <w:b/>
+                <w:bCs/>
+                <w:iCs/>
+              </w:rPr>
+            </w:pPr>
+            <w:r>
+              <w:rPr>
+                <w:b/>
+                <w:bCs/>
+                <w:iCs/>
+              </w:rPr>
+              <w:t>Design:</w:t>
+            </w:r>
+          </w:p>
+          <w:p>
+            <w:pPr>
+              <w:pStyle w:val="ListParagraph"/>
+              <w:numPr>
+                <w:ilvl w:val="0"/>
+                <w:numId w:val="39"/>
+              </w:numPr>
+              <w:spacing w:before="80" w:after="80"/>
+              <w:rPr>
                 <w:i/>
                 <w:color w:val="7F7F7F" w:themeColor="text1" w:themeTint="80"/>
               </w:rPr>
@@ -13382,7 +13687,331 @@
               <w:rPr>
                 <w:iCs/>
               </w:rPr>
-              <w:br/>
+              <w:t>Must contain at least 2 pages</w:t>
+            </w:r>
+          </w:p>
+          <w:p>
+            <w:pPr>
+              <w:pStyle w:val="ListParagraph"/>
+              <w:numPr>
+                <w:ilvl w:val="0"/>
+                <w:numId w:val="39"/>
+              </w:numPr>
+              <w:spacing w:before="80" w:after="80"/>
+              <w:rPr>
+                <w:i/>
+                <w:color w:val="7F7F7F" w:themeColor="text1" w:themeTint="80"/>
+              </w:rPr>
+            </w:pPr>
+            <w:r>
+              <w:rPr>
+                <w:iCs/>
+              </w:rPr>
+              <w:t>Must have dynamic features</w:t>
+            </w:r>
+          </w:p>
+          <w:p>
+            <w:pPr>
+              <w:pStyle w:val="ListParagraph"/>
+              <w:numPr>
+                <w:ilvl w:val="0"/>
+                <w:numId w:val="39"/>
+              </w:numPr>
+              <w:spacing w:before="80" w:after="80"/>
+              <w:rPr>
+                <w:i/>
+                <w:color w:val="7F7F7F" w:themeColor="text1" w:themeTint="80"/>
+              </w:rPr>
+            </w:pPr>
+            <w:r>
+              <w:rPr>
+                <w:iCs/>
+              </w:rPr>
+              <w:t>Dynamic features must be able to be interacted with</w:t>
+            </w:r>
+          </w:p>
+          <w:p>
+            <w:pPr>
+              <w:pStyle w:val="ListParagraph"/>
+              <w:numPr>
+                <w:ilvl w:val="0"/>
+                <w:numId w:val="39"/>
+              </w:numPr>
+              <w:spacing w:before="80" w:after="80"/>
+              <w:rPr>
+                <w:i/>
+                <w:color w:val="7F7F7F" w:themeColor="text1" w:themeTint="80"/>
+              </w:rPr>
+            </w:pPr>
+            <w:r>
+              <w:rPr>
+                <w:iCs/>
+              </w:rPr>
+              <w:t>Contact/Information page to be included</w:t>
+            </w:r>
+          </w:p>
+          <w:p>
+            <w:pPr>
+              <w:pStyle w:val="ListParagraph"/>
+              <w:numPr>
+                <w:ilvl w:val="0"/>
+                <w:numId w:val="39"/>
+              </w:numPr>
+              <w:spacing w:before="80" w:after="80"/>
+              <w:rPr>
+                <w:i/>
+                <w:color w:val="7F7F7F" w:themeColor="text1" w:themeTint="80"/>
+              </w:rPr>
+            </w:pPr>
+            <w:r>
+              <w:rPr>
+                <w:iCs/>
+                <w:color w:val="000000" w:themeColor="text1"/>
+              </w:rPr>
+              <w:t>Error messages should be displayed to the user</w:t>
+            </w:r>
+          </w:p>
+          <w:p>
+            <w:pPr>
+              <w:pStyle w:val="ListParagraph"/>
+              <w:numPr>
+                <w:ilvl w:val="0"/>
+                <w:numId w:val="39"/>
+              </w:numPr>
+              <w:spacing w:before="80" w:after="80"/>
+              <w:rPr>
+                <w:i/>
+                <w:color w:val="7F7F7F" w:themeColor="text1" w:themeTint="80"/>
+              </w:rPr>
+            </w:pPr>
+            <w:r>
+              <w:rPr>
+                <w:iCs/>
+              </w:rPr>
+              <w:lastRenderedPageBreak/>
+              <w:t>Design must be on trend and intuitive</w:t>
+            </w:r>
+          </w:p>
+          <w:p>
+            <w:pPr>
+              <w:pStyle w:val="ListParagraph"/>
+              <w:numPr>
+                <w:ilvl w:val="0"/>
+                <w:numId w:val="39"/>
+              </w:numPr>
+              <w:spacing w:before="80" w:after="80"/>
+              <w:rPr>
+                <w:i/>
+                <w:color w:val="7F7F7F" w:themeColor="text1" w:themeTint="80"/>
+              </w:rPr>
+            </w:pPr>
+            <w:r>
+              <w:rPr>
+                <w:iCs/>
+              </w:rPr>
+              <w:t>Data pulled from an API must be displayed to the user</w:t>
+            </w:r>
+          </w:p>
+          <w:p>
+            <w:pPr>
+              <w:pStyle w:val="ListParagraph"/>
+              <w:numPr>
+                <w:ilvl w:val="0"/>
+                <w:numId w:val="39"/>
+              </w:numPr>
+              <w:spacing w:before="80" w:after="80"/>
+              <w:rPr>
+                <w:i/>
+                <w:color w:val="7F7F7F" w:themeColor="text1" w:themeTint="80"/>
+              </w:rPr>
+            </w:pPr>
+            <w:r>
+              <w:rPr>
+                <w:iCs/>
+              </w:rPr>
+              <w:t>The design must adhere to W3C accessibility standards</w:t>
+            </w:r>
+          </w:p>
+          <w:p>
+            <w:pPr>
+              <w:spacing w:before="80" w:after="80"/>
+              <w:rPr>
+                <w:b/>
+                <w:bCs/>
+                <w:iCs/>
+              </w:rPr>
+            </w:pPr>
+            <w:r>
+              <w:rPr>
+                <w:b/>
+                <w:bCs/>
+                <w:iCs/>
+              </w:rPr>
+              <w:t>Programming:</w:t>
+            </w:r>
+          </w:p>
+          <w:p>
+            <w:pPr>
+              <w:pStyle w:val="ListParagraph"/>
+              <w:numPr>
+                <w:ilvl w:val="0"/>
+                <w:numId w:val="40"/>
+              </w:numPr>
+              <w:spacing w:before="80" w:after="80"/>
+              <w:rPr>
+                <w:i/>
+                <w:color w:val="7F7F7F" w:themeColor="text1" w:themeTint="80"/>
+              </w:rPr>
+            </w:pPr>
+            <w:r>
+              <w:rPr>
+                <w:iCs/>
+              </w:rPr>
+              <w:t>HTML, CSS, and JavaScript languages are required</w:t>
+            </w:r>
+          </w:p>
+          <w:p>
+            <w:pPr>
+              <w:pStyle w:val="ListParagraph"/>
+              <w:numPr>
+                <w:ilvl w:val="0"/>
+                <w:numId w:val="40"/>
+              </w:numPr>
+              <w:spacing w:before="80" w:after="80"/>
+              <w:rPr>
+                <w:i/>
+                <w:color w:val="7F7F7F" w:themeColor="text1" w:themeTint="80"/>
+              </w:rPr>
+            </w:pPr>
+            <w:r>
+              <w:rPr>
+                <w:iCs/>
+              </w:rPr>
+              <w:t>Two emerging JavaScript libraries should be researched</w:t>
+            </w:r>
+          </w:p>
+          <w:p>
+            <w:pPr>
+              <w:pStyle w:val="ListParagraph"/>
+              <w:numPr>
+                <w:ilvl w:val="0"/>
+                <w:numId w:val="40"/>
+              </w:numPr>
+              <w:spacing w:before="80" w:after="80"/>
+              <w:rPr>
+                <w:i/>
+                <w:color w:val="7F7F7F" w:themeColor="text1" w:themeTint="80"/>
+              </w:rPr>
+            </w:pPr>
+            <w:r>
+              <w:rPr>
+                <w:iCs/>
+              </w:rPr>
+              <w:t>One of the JS Libraries should be used</w:t>
+            </w:r>
+          </w:p>
+          <w:p>
+            <w:pPr>
+              <w:pStyle w:val="ListParagraph"/>
+              <w:numPr>
+                <w:ilvl w:val="0"/>
+                <w:numId w:val="40"/>
+              </w:numPr>
+              <w:spacing w:before="80" w:after="80"/>
+              <w:rPr>
+                <w:i/>
+                <w:color w:val="7F7F7F" w:themeColor="text1" w:themeTint="80"/>
+              </w:rPr>
+            </w:pPr>
+            <w:r>
+              <w:rPr>
+                <w:iCs/>
+              </w:rPr>
+              <w:t>Your code should be well commented and documented</w:t>
+            </w:r>
+          </w:p>
+          <w:p>
+            <w:pPr>
+              <w:pStyle w:val="ListParagraph"/>
+              <w:numPr>
+                <w:ilvl w:val="0"/>
+                <w:numId w:val="40"/>
+              </w:numPr>
+              <w:spacing w:before="80" w:after="80"/>
+              <w:rPr>
+                <w:i/>
+                <w:color w:val="7F7F7F" w:themeColor="text1" w:themeTint="80"/>
+              </w:rPr>
+            </w:pPr>
+            <w:r>
+              <w:rPr>
+                <w:iCs/>
+              </w:rPr>
+              <w:t xml:space="preserve"> </w:t>
+            </w:r>
+            <w:r>
+              <w:rPr>
+                <w:iCs/>
+              </w:rPr>
+              <w:t>OOP principles should be followed</w:t>
+            </w:r>
+          </w:p>
+          <w:p>
+            <w:pPr>
+              <w:spacing w:before="80" w:after="80"/>
+              <w:rPr>
+                <w:b/>
+                <w:bCs/>
+                <w:iCs/>
+              </w:rPr>
+            </w:pPr>
+            <w:r>
+              <w:rPr>
+                <w:b/>
+                <w:bCs/>
+                <w:iCs/>
+              </w:rPr>
+              <w:t>Tools:</w:t>
+            </w:r>
+          </w:p>
+          <w:p>
+            <w:pPr>
+              <w:pStyle w:val="ListParagraph"/>
+              <w:numPr>
+                <w:ilvl w:val="0"/>
+                <w:numId w:val="41"/>
+              </w:numPr>
+              <w:spacing w:before="80" w:after="80"/>
+              <w:rPr>
+                <w:i/>
+                <w:color w:val="7F7F7F" w:themeColor="text1" w:themeTint="80"/>
+              </w:rPr>
+            </w:pPr>
+            <w:r>
+              <w:rPr>
+                <w:iCs/>
+              </w:rPr>
+              <w:t>Visual Studio Code to be used as the IDE</w:t>
+            </w:r>
+          </w:p>
+          <w:p>
+            <w:pPr>
+              <w:pStyle w:val="ListParagraph"/>
+              <w:numPr>
+                <w:ilvl w:val="0"/>
+                <w:numId w:val="41"/>
+              </w:numPr>
+              <w:spacing w:before="80" w:after="80"/>
+              <w:rPr>
+                <w:i/>
+                <w:color w:val="7F7F7F" w:themeColor="text1" w:themeTint="80"/>
+              </w:rPr>
+            </w:pPr>
+            <w:r>
+              <w:rPr>
+                <w:iCs/>
+              </w:rPr>
+              <w:t>Browser Dev tools to be used for debugging</w:t>
             </w:r>
           </w:p>
         </w:tc>
@@ -13418,6 +14047,7 @@
                 <w:color w:val="000000" w:themeColor="text1"/>
                 <w:szCs w:val="20"/>
               </w:rPr>
+              <w:lastRenderedPageBreak/>
               <w:t>List and explain all the dynamic features that will need to be incorporated into the project.</w:t>
             </w:r>
           </w:p>
@@ -13431,13 +14061,113 @@
           </w:tcPr>
           <w:p>
             <w:pPr>
+              <w:pStyle w:val="ListParagraph"/>
+              <w:numPr>
+                <w:ilvl w:val="0"/>
+                <w:numId w:val="42"/>
+              </w:numPr>
               <w:spacing w:before="80" w:after="80"/>
               <w:rPr>
-                <w:i/>
-                <w:color w:val="7F7F7F" w:themeColor="text1" w:themeTint="80"/>
-                <w:szCs w:val="20"/>
-              </w:rPr>
-            </w:pPr>
+                <w:iCs/>
+                <w:color w:val="000000" w:themeColor="text1"/>
+                <w:szCs w:val="20"/>
+              </w:rPr>
+            </w:pPr>
+            <w:r>
+              <w:rPr>
+                <w:iCs/>
+                <w:color w:val="000000" w:themeColor="text1"/>
+                <w:szCs w:val="20"/>
+              </w:rPr>
+              <w:t xml:space="preserve">API data will be pulled for </w:t>
+            </w:r>
+            <w:proofErr w:type="spellStart"/>
+            <w:r>
+              <w:rPr>
+                <w:iCs/>
+                <w:color w:val="000000" w:themeColor="text1"/>
+                <w:szCs w:val="20"/>
+              </w:rPr>
+              <w:t>BoredAPI</w:t>
+            </w:r>
+            <w:proofErr w:type="spellEnd"/>
+            <w:r>
+              <w:rPr>
+                <w:iCs/>
+                <w:color w:val="000000" w:themeColor="text1"/>
+                <w:szCs w:val="20"/>
+              </w:rPr>
+              <w:t xml:space="preserve"> and displayed to the user</w:t>
+            </w:r>
+          </w:p>
+          <w:p>
+            <w:pPr>
+              <w:pStyle w:val="ListParagraph"/>
+              <w:numPr>
+                <w:ilvl w:val="0"/>
+                <w:numId w:val="42"/>
+              </w:numPr>
+              <w:spacing w:before="80" w:after="80"/>
+              <w:rPr>
+                <w:iCs/>
+                <w:color w:val="000000" w:themeColor="text1"/>
+                <w:szCs w:val="20"/>
+              </w:rPr>
+            </w:pPr>
+            <w:r>
+              <w:rPr>
+                <w:iCs/>
+                <w:color w:val="000000" w:themeColor="text1"/>
+                <w:szCs w:val="20"/>
+              </w:rPr>
+              <w:t>This will suggest activities to do laid out in a card format</w:t>
+            </w:r>
+          </w:p>
+          <w:p>
+            <w:pPr>
+              <w:pStyle w:val="ListParagraph"/>
+              <w:numPr>
+                <w:ilvl w:val="0"/>
+                <w:numId w:val="42"/>
+              </w:numPr>
+              <w:spacing w:before="80" w:after="80"/>
+              <w:rPr>
+                <w:iCs/>
+                <w:color w:val="000000" w:themeColor="text1"/>
+                <w:szCs w:val="20"/>
+              </w:rPr>
+            </w:pPr>
+            <w:r>
+              <w:rPr>
+                <w:iCs/>
+                <w:color w:val="000000" w:themeColor="text1"/>
+                <w:szCs w:val="20"/>
+              </w:rPr>
+              <w:t>Users can control the specific categories of the suggestions and how many cards are generated. Errors will be displayed to the user if not selected</w:t>
+            </w:r>
+          </w:p>
+          <w:p>
+            <w:pPr>
+              <w:pStyle w:val="ListParagraph"/>
+              <w:numPr>
+                <w:ilvl w:val="0"/>
+                <w:numId w:val="42"/>
+              </w:numPr>
+              <w:spacing w:before="80" w:after="80"/>
+              <w:rPr>
+                <w:iCs/>
+                <w:color w:val="000000" w:themeColor="text1"/>
+                <w:szCs w:val="20"/>
+              </w:rPr>
+            </w:pPr>
+            <w:r>
+              <w:rPr>
+                <w:iCs/>
+                <w:color w:val="000000" w:themeColor="text1"/>
+                <w:szCs w:val="20"/>
+              </w:rPr>
+              <w:t>Users can hover over cards for an animation to expand the card, making it larger</w:t>
+            </w:r>
           </w:p>
         </w:tc>
       </w:tr>
@@ -13471,7 +14201,6 @@
                 <w:rFonts w:eastAsia="Times New Roman" w:cs="Arial"/>
                 <w:szCs w:val="20"/>
               </w:rPr>
-              <w:lastRenderedPageBreak/>
               <w:t>List the programming documentation requirements.</w:t>
             </w:r>
           </w:p>
@@ -13494,6 +14223,132 @@
                 <w:szCs w:val="20"/>
               </w:rPr>
             </w:pPr>
+          </w:p>
+          <w:p>
+            <w:pPr>
+              <w:numPr>
+                <w:ilvl w:val="0"/>
+                <w:numId w:val="12"/>
+              </w:numPr>
+              <w:rPr>
+                <w:rFonts w:cs="Arial"/>
+                <w:bCs/>
+                <w:color w:val="000000" w:themeColor="text1"/>
+              </w:rPr>
+            </w:pPr>
+            <w:r>
+              <w:rPr>
+                <w:rFonts w:cs="Arial"/>
+                <w:bCs/>
+                <w:color w:val="000000" w:themeColor="text1"/>
+              </w:rPr>
+              <w:t>All code should be commented clearly</w:t>
+            </w:r>
+            <w:r>
+              <w:rPr>
+                <w:rFonts w:cs="Arial"/>
+                <w:bCs/>
+                <w:color w:val="000000" w:themeColor="text1"/>
+              </w:rPr>
+              <w:t>.</w:t>
+            </w:r>
+            <w:r>
+              <w:rPr>
+                <w:rFonts w:cs="Arial"/>
+                <w:bCs/>
+                <w:color w:val="000000" w:themeColor="text1"/>
+              </w:rPr>
+              <w:br/>
+            </w:r>
+            <w:r>
+              <w:rPr>
+                <w:rFonts w:cs="Arial"/>
+                <w:b/>
+                <w:bCs/>
+                <w:color w:val="000000" w:themeColor="text1"/>
+              </w:rPr>
+              <w:t>Classes and Scripts</w:t>
+            </w:r>
+            <w:r>
+              <w:rPr>
+                <w:rFonts w:cs="Arial"/>
+                <w:color w:val="000000" w:themeColor="text1"/>
+              </w:rPr>
+              <w:br/>
+              <w:t>A descriptive overview should be provided for each class and script as a comment at the top of the file. Details about any parent classes should be documented at the top of the file.</w:t>
+            </w:r>
+            <w:r>
+              <w:rPr>
+                <w:rFonts w:cs="Arial"/>
+                <w:color w:val="000000" w:themeColor="text1"/>
+              </w:rPr>
+              <w:br/>
+            </w:r>
+            <w:r>
+              <w:rPr>
+                <w:rFonts w:cs="Arial"/>
+                <w:b/>
+                <w:bCs/>
+                <w:color w:val="000000" w:themeColor="text1"/>
+              </w:rPr>
+              <w:t>Members</w:t>
+            </w:r>
+            <w:r>
+              <w:rPr>
+                <w:rFonts w:cs="Arial"/>
+                <w:color w:val="000000" w:themeColor="text1"/>
+              </w:rPr>
+              <w:br/>
+              <w:t>The purpose of each member should be documented as a comment.</w:t>
+            </w:r>
+            <w:r>
+              <w:rPr>
+                <w:rFonts w:cs="Arial"/>
+                <w:color w:val="000000" w:themeColor="text1"/>
+              </w:rPr>
+              <w:br/>
+            </w:r>
+            <w:r>
+              <w:rPr>
+                <w:rFonts w:cs="Arial"/>
+                <w:b/>
+                <w:bCs/>
+                <w:color w:val="000000" w:themeColor="text1"/>
+              </w:rPr>
+              <w:t>Methods</w:t>
+            </w:r>
+            <w:r>
+              <w:rPr>
+                <w:rFonts w:cs="Arial"/>
+                <w:color w:val="000000" w:themeColor="text1"/>
+              </w:rPr>
+              <w:br/>
+              <w:t>The purpose of each method should be documented as a comment.</w:t>
+            </w:r>
+            <w:r>
+              <w:rPr>
+                <w:rFonts w:cs="Arial"/>
+                <w:color w:val="000000" w:themeColor="text1"/>
+              </w:rPr>
+              <w:br/>
+            </w:r>
+            <w:r>
+              <w:rPr>
+                <w:rFonts w:cs="Arial"/>
+                <w:b/>
+                <w:bCs/>
+                <w:color w:val="000000" w:themeColor="text1"/>
+              </w:rPr>
+              <w:t>Parameters</w:t>
+            </w:r>
+            <w:r>
+              <w:rPr>
+                <w:rFonts w:cs="Arial"/>
+                <w:color w:val="000000" w:themeColor="text1"/>
+              </w:rPr>
+              <w:br/>
+              <w:t>The purpose of each parameter should be documented as a comment.</w:t>
+            </w:r>
           </w:p>
           <w:p>
             <w:pPr>
@@ -13693,6 +14548,7 @@
                 <w:color w:val="FFFFFF" w:themeColor="background1"/>
                 <w:szCs w:val="20"/>
               </w:rPr>
+              <w:lastRenderedPageBreak/>
               <w:t>Aware of all the organizational guidelines outlined in the brief</w:t>
             </w:r>
           </w:p>
@@ -13762,7 +14618,25 @@
                 <w:color w:val="FFFFFF" w:themeColor="background1"/>
                 <w:szCs w:val="20"/>
               </w:rPr>
-              <w:t xml:space="preserve">You will need to identify any organisational requirements(See project brief) and legislation requirements that are applicable to implementing this new technology  </w:t>
+              <w:t xml:space="preserve">You will need to identify any organisational </w:t>
+            </w:r>
+            <w:proofErr w:type="gramStart"/>
+            <w:r>
+              <w:rPr>
+                <w:rFonts w:cs="Arial"/>
+                <w:color w:val="FFFFFF" w:themeColor="background1"/>
+                <w:szCs w:val="20"/>
+              </w:rPr>
+              <w:t>requirements(</w:t>
+            </w:r>
+            <w:proofErr w:type="gramEnd"/>
+            <w:r>
+              <w:rPr>
+                <w:rFonts w:cs="Arial"/>
+                <w:color w:val="FFFFFF" w:themeColor="background1"/>
+                <w:szCs w:val="20"/>
+              </w:rPr>
+              <w:t xml:space="preserve">See project brief) and legislation requirements that are applicable to implementing this new technology  </w:t>
             </w:r>
           </w:p>
         </w:tc>
@@ -13793,6 +14667,7 @@
                 <w:b/>
                 <w:color w:val="000000" w:themeColor="text1"/>
               </w:rPr>
+              <w:lastRenderedPageBreak/>
               <w:t>Checklist (To be completed by the learner’s facilitator)</w:t>
             </w:r>
           </w:p>
@@ -14105,7 +14980,25 @@
                 <w:color w:val="000000" w:themeColor="text1"/>
                 <w:szCs w:val="20"/>
               </w:rPr>
-              <w:t>The learners has identified a new web technology that meets the needs of the web application.</w:t>
+              <w:t xml:space="preserve">The learners </w:t>
+            </w:r>
+            <w:proofErr w:type="gramStart"/>
+            <w:r>
+              <w:rPr>
+                <w:rFonts w:eastAsia="Times New Roman" w:cs="Arial"/>
+                <w:color w:val="000000" w:themeColor="text1"/>
+                <w:szCs w:val="20"/>
+              </w:rPr>
+              <w:t>has</w:t>
+            </w:r>
+            <w:proofErr w:type="gramEnd"/>
+            <w:r>
+              <w:rPr>
+                <w:rFonts w:eastAsia="Times New Roman" w:cs="Arial"/>
+                <w:color w:val="000000" w:themeColor="text1"/>
+                <w:szCs w:val="20"/>
+              </w:rPr>
+              <w:t xml:space="preserve"> identified a new web technology that meets the needs of the web application.</w:t>
             </w:r>
           </w:p>
         </w:tc>
@@ -14563,9 +15456,9 @@
         <w:tblLook w:val="04A0" w:firstRow="1" w:lastRow="0" w:firstColumn="1" w:lastColumn="0" w:noHBand="0" w:noVBand="1"/>
       </w:tblPr>
       <w:tblGrid>
-        <w:gridCol w:w="5245"/>
-        <w:gridCol w:w="2962"/>
-        <w:gridCol w:w="2283"/>
+        <w:gridCol w:w="5655"/>
+        <w:gridCol w:w="2690"/>
+        <w:gridCol w:w="2371"/>
       </w:tblGrid>
       <w:tr>
         <w:trPr>
@@ -14605,8 +15498,9 @@
                 <w:color w:val="FFFFFF" w:themeColor="background1"/>
                 <w:szCs w:val="20"/>
               </w:rPr>
-              <w:t xml:space="preserve"> -  </w:t>
-            </w:r>
+              <w:t xml:space="preserve"> </w:t>
+            </w:r>
+            <w:proofErr w:type="gramStart"/>
             <w:r>
               <w:rPr>
                 <w:rFonts w:cs="Arial"/>
@@ -14614,8 +15508,18 @@
                 <w:color w:val="FFFFFF" w:themeColor="background1"/>
                 <w:szCs w:val="20"/>
               </w:rPr>
+              <w:t xml:space="preserve">-  </w:t>
+            </w:r>
+            <w:r>
+              <w:rPr>
+                <w:rFonts w:cs="Arial"/>
+                <w:b/>
+                <w:color w:val="FFFFFF" w:themeColor="background1"/>
+                <w:szCs w:val="20"/>
+              </w:rPr>
               <w:t>Develop</w:t>
             </w:r>
+            <w:proofErr w:type="gramEnd"/>
             <w:r>
               <w:rPr>
                 <w:i/>
@@ -14720,7 +15624,27 @@
                 <w:color w:val="FF0000"/>
                 <w:sz w:val="20"/>
               </w:rPr>
-              <w:t xml:space="preserve">Ensure that you develop all of the features outlined in the brief. </w:t>
+              <w:t xml:space="preserve">Ensure that you develop </w:t>
+            </w:r>
+            <w:proofErr w:type="gramStart"/>
+            <w:r>
+              <w:rPr>
+                <w:rFonts w:cs="Arial"/>
+                <w:b/>
+                <w:color w:val="FF0000"/>
+                <w:sz w:val="20"/>
+              </w:rPr>
+              <w:t>all of</w:t>
+            </w:r>
+            <w:proofErr w:type="gramEnd"/>
+            <w:r>
+              <w:rPr>
+                <w:rFonts w:cs="Arial"/>
+                <w:b/>
+                <w:color w:val="FF0000"/>
+                <w:sz w:val="20"/>
+              </w:rPr>
+              <w:t xml:space="preserve"> the features outlined in the brief. </w:t>
             </w:r>
           </w:p>
           <w:p>
@@ -14816,7 +15740,6 @@
                 <w:rFonts w:eastAsia="Times New Roman" w:cs="Arial"/>
                 <w:szCs w:val="20"/>
               </w:rPr>
-              <w:lastRenderedPageBreak/>
               <w:t xml:space="preserve">Develop at least one wireframe layout design for the website UI </w:t>
             </w:r>
             <w:r>
@@ -14886,7 +15809,27 @@
                 <w:color w:val="FF0000"/>
                 <w:szCs w:val="20"/>
               </w:rPr>
-              <w:t xml:space="preserve"> E.g. Form Validation </w:t>
+              <w:t xml:space="preserve"> </w:t>
+            </w:r>
+            <w:proofErr w:type="gramStart"/>
+            <w:r>
+              <w:rPr>
+                <w:rFonts w:eastAsia="Times New Roman"/>
+                <w:i/>
+                <w:color w:val="FF0000"/>
+                <w:szCs w:val="20"/>
+              </w:rPr>
+              <w:t>E.g.</w:t>
+            </w:r>
+            <w:proofErr w:type="gramEnd"/>
+            <w:r>
+              <w:rPr>
+                <w:rFonts w:eastAsia="Times New Roman"/>
+                <w:i/>
+                <w:color w:val="FF0000"/>
+                <w:szCs w:val="20"/>
+              </w:rPr>
+              <w:t xml:space="preserve"> Form Validation </w:t>
             </w:r>
             <w:r>
               <w:rPr>
@@ -14958,40 +15901,57 @@
             </w:pPr>
             <w:r>
               <w:rPr>
-                <w:rFonts w:cs="Arial"/>
-                <w:i/>
-                <w:color w:val="7F7F7F" w:themeColor="text1" w:themeTint="80"/>
-                <w:sz w:val="20"/>
-                <w:szCs w:val="20"/>
-              </w:rPr>
-              <w:br/>
-            </w:r>
-            <w:r>
-              <w:rPr>
                 <w:noProof/>
-                <w:sz w:val="20"/>
-                <w:szCs w:val="20"/>
-              </w:rPr>
-              <w:t xml:space="preserve">  </w:t>
-            </w:r>
-            <w:r>
-              <w:rPr>
-                <w:rFonts w:cs="Arial"/>
-                <w:i/>
-                <w:color w:val="7F7F7F" w:themeColor="text1" w:themeTint="80"/>
-                <w:sz w:val="20"/>
-                <w:szCs w:val="20"/>
-              </w:rPr>
-              <w:t>Insert wireframe here</w:t>
-            </w:r>
-            <w:r>
-              <w:rPr>
-                <w:rFonts w:cs="Arial"/>
-                <w:i/>
-                <w:color w:val="7F7F7F" w:themeColor="text1" w:themeTint="80"/>
-                <w:szCs w:val="20"/>
-              </w:rPr>
-              <w:br/>
+              </w:rPr>
+              <w:lastRenderedPageBreak/>
+              <w:drawing>
+                <wp:inline distT="0" distB="0" distL="0" distR="0" wp14:anchorId="37487BB9" wp14:editId="75D2F744">
+                  <wp:extent cx="6659880" cy="5890895"/>
+                  <wp:effectExtent l="0" t="0" r="7620" b="0"/>
+                  <wp:docPr id="1" name="Picture 1"/>
+                  <wp:cNvGraphicFramePr>
+                    <a:graphicFrameLocks xmlns:a="http://schemas.openxmlformats.org/drawingml/2006/main" noChangeAspect="1"/>
+                  </wp:cNvGraphicFramePr>
+                  <a:graphic xmlns:a="http://schemas.openxmlformats.org/drawingml/2006/main">
+                    <a:graphicData uri="http://schemas.openxmlformats.org/drawingml/2006/picture">
+                      <pic:pic xmlns:pic="http://schemas.openxmlformats.org/drawingml/2006/picture">
+                        <pic:nvPicPr>
+                          <pic:cNvPr id="0" name="Picture 1"/>
+                          <pic:cNvPicPr>
+                            <a:picLocks noChangeAspect="1" noChangeArrowheads="1"/>
+                          </pic:cNvPicPr>
+                        </pic:nvPicPr>
+                        <pic:blipFill>
+                          <a:blip r:embed="rId22">
+                            <a:extLst>
+                              <a:ext uri="{28A0092B-C50C-407E-A947-70E740481C1C}">
+                                <a14:useLocalDpi xmlns:a14="http://schemas.microsoft.com/office/drawing/2010/main" val="0"/>
+                              </a:ext>
+                            </a:extLst>
+                          </a:blip>
+                          <a:srcRect/>
+                          <a:stretch>
+                            <a:fillRect/>
+                          </a:stretch>
+                        </pic:blipFill>
+                        <pic:spPr bwMode="auto">
+                          <a:xfrm>
+                            <a:off x="0" y="0"/>
+                            <a:ext cx="6659880" cy="5890895"/>
+                          </a:xfrm>
+                          <a:prstGeom prst="rect">
+                            <a:avLst/>
+                          </a:prstGeom>
+                          <a:noFill/>
+                          <a:ln>
+                            <a:noFill/>
+                          </a:ln>
+                        </pic:spPr>
+                      </pic:pic>
+                    </a:graphicData>
+                  </a:graphic>
+                </wp:inline>
+              </w:drawing>
             </w:r>
           </w:p>
         </w:tc>
@@ -15087,6 +16047,7 @@
               </w:rPr>
               <w:t xml:space="preserve"> </w:t>
             </w:r>
+            <w:proofErr w:type="gramStart"/>
             <w:r>
               <w:rPr>
                 <w:rFonts w:cs="Arial"/>
@@ -15099,8 +16060,9 @@
                 <w:szCs w:val="20"/>
                 <w:u w:val="single"/>
               </w:rPr>
-              <w:t>criteria has been</w:t>
-            </w:r>
+              <w:t>criteria</w:t>
+            </w:r>
+            <w:proofErr w:type="gramEnd"/>
             <w:r>
               <w:rPr>
                 <w:rFonts w:cs="Arial"/>
@@ -15113,7 +16075,7 @@
                 <w:szCs w:val="20"/>
                 <w:u w:val="single"/>
               </w:rPr>
-              <w:t xml:space="preserve"> complete</w:t>
+              <w:t xml:space="preserve"> has been</w:t>
             </w:r>
             <w:r>
               <w:rPr>
@@ -15127,6 +16089,20 @@
                 <w:szCs w:val="20"/>
                 <w:u w:val="single"/>
               </w:rPr>
+              <w:t xml:space="preserve"> complete</w:t>
+            </w:r>
+            <w:r>
+              <w:rPr>
+                <w:rFonts w:cs="Arial"/>
+                <w:b/>
+                <w:bCs/>
+                <w:i/>
+                <w:iCs/>
+                <w:color w:val="FFFFFF" w:themeColor="background1"/>
+                <w:sz w:val="20"/>
+                <w:szCs w:val="20"/>
+                <w:u w:val="single"/>
+              </w:rPr>
               <w:t>d</w:t>
             </w:r>
           </w:p>
@@ -15242,11 +16218,20 @@
               <w:jc w:val="center"/>
               <w:rPr>
                 <w:rFonts w:cs="Arial"/>
-                <w:i/>
-                <w:color w:val="808080" w:themeColor="background1" w:themeShade="80"/>
+                <w:iCs/>
+                <w:color w:val="000000" w:themeColor="text1"/>
                 <w:sz w:val="20"/>
               </w:rPr>
             </w:pPr>
+            <w:r>
+              <w:rPr>
+                <w:rFonts w:cs="Arial"/>
+                <w:iCs/>
+                <w:color w:val="000000" w:themeColor="text1"/>
+                <w:sz w:val="20"/>
+              </w:rPr>
+              <w:t>Yes</w:t>
+            </w:r>
           </w:p>
         </w:tc>
         <w:tc>
@@ -15262,6 +16247,8 @@
               <w:jc w:val="both"/>
               <w:rPr>
                 <w:rFonts w:cs="Arial"/>
+                <w:iCs/>
+                <w:color w:val="000000" w:themeColor="text1"/>
                 <w:sz w:val="20"/>
               </w:rPr>
             </w:pPr>
@@ -15311,11 +16298,20 @@
               <w:jc w:val="center"/>
               <w:rPr>
                 <w:rFonts w:cs="Arial"/>
-                <w:i/>
-                <w:color w:val="808080" w:themeColor="background1" w:themeShade="80"/>
+                <w:iCs/>
+                <w:color w:val="000000" w:themeColor="text1"/>
                 <w:sz w:val="20"/>
               </w:rPr>
             </w:pPr>
+            <w:r>
+              <w:rPr>
+                <w:rFonts w:cs="Arial"/>
+                <w:iCs/>
+                <w:color w:val="000000" w:themeColor="text1"/>
+                <w:sz w:val="20"/>
+              </w:rPr>
+              <w:t>Yes</w:t>
+            </w:r>
           </w:p>
         </w:tc>
         <w:tc>
@@ -15331,6 +16327,8 @@
               <w:jc w:val="both"/>
               <w:rPr>
                 <w:rFonts w:cs="Arial"/>
+                <w:iCs/>
+                <w:color w:val="000000" w:themeColor="text1"/>
                 <w:sz w:val="20"/>
               </w:rPr>
             </w:pPr>
@@ -15358,7 +16356,21 @@
               <w:rPr>
                 <w:color w:val="000000" w:themeColor="text1"/>
               </w:rPr>
-              <w:t>A UI that meets all of the required functionality and organisational requirements has been developed</w:t>
+              <w:t xml:space="preserve">A UI that meets </w:t>
+            </w:r>
+            <w:proofErr w:type="gramStart"/>
+            <w:r>
+              <w:rPr>
+                <w:color w:val="000000" w:themeColor="text1"/>
+              </w:rPr>
+              <w:t>all of</w:t>
+            </w:r>
+            <w:proofErr w:type="gramEnd"/>
+            <w:r>
+              <w:rPr>
+                <w:color w:val="000000" w:themeColor="text1"/>
+              </w:rPr>
+              <w:t xml:space="preserve"> the required functionality and organisational requirements has been developed</w:t>
             </w:r>
             <w:r>
               <w:rPr>
@@ -15380,11 +16392,20 @@
               <w:jc w:val="center"/>
               <w:rPr>
                 <w:rFonts w:cs="Arial"/>
-                <w:i/>
-                <w:color w:val="808080" w:themeColor="background1" w:themeShade="80"/>
+                <w:iCs/>
+                <w:color w:val="000000" w:themeColor="text1"/>
                 <w:sz w:val="20"/>
               </w:rPr>
             </w:pPr>
+            <w:r>
+              <w:rPr>
+                <w:rFonts w:cs="Arial"/>
+                <w:iCs/>
+                <w:color w:val="000000" w:themeColor="text1"/>
+                <w:sz w:val="20"/>
+              </w:rPr>
+              <w:t>Yes</w:t>
+            </w:r>
           </w:p>
         </w:tc>
         <w:tc>
@@ -15400,6 +16421,8 @@
               <w:jc w:val="both"/>
               <w:rPr>
                 <w:rFonts w:cs="Arial"/>
+                <w:iCs/>
+                <w:color w:val="000000" w:themeColor="text1"/>
                 <w:sz w:val="20"/>
               </w:rPr>
             </w:pPr>
@@ -15449,11 +16472,20 @@
               <w:jc w:val="center"/>
               <w:rPr>
                 <w:rFonts w:cs="Arial"/>
-                <w:i/>
-                <w:color w:val="808080" w:themeColor="background1" w:themeShade="80"/>
+                <w:iCs/>
+                <w:color w:val="000000" w:themeColor="text1"/>
                 <w:sz w:val="20"/>
               </w:rPr>
             </w:pPr>
+            <w:r>
+              <w:rPr>
+                <w:rFonts w:cs="Arial"/>
+                <w:iCs/>
+                <w:color w:val="000000" w:themeColor="text1"/>
+                <w:sz w:val="20"/>
+              </w:rPr>
+              <w:t>Yes</w:t>
+            </w:r>
           </w:p>
         </w:tc>
         <w:tc>
@@ -15469,6 +16501,8 @@
               <w:jc w:val="both"/>
               <w:rPr>
                 <w:rFonts w:cs="Arial"/>
+                <w:iCs/>
+                <w:color w:val="000000" w:themeColor="text1"/>
                 <w:sz w:val="20"/>
               </w:rPr>
             </w:pPr>
@@ -15496,6 +16530,7 @@
               <w:rPr>
                 <w:color w:val="000000" w:themeColor="text1"/>
               </w:rPr>
+              <w:lastRenderedPageBreak/>
               <w:t>Scripts have been developed and meet the document requirements outlined in the brief</w:t>
             </w:r>
             <w:r>
@@ -15518,11 +16553,20 @@
               <w:jc w:val="center"/>
               <w:rPr>
                 <w:rFonts w:cs="Arial"/>
-                <w:i/>
-                <w:color w:val="808080" w:themeColor="background1" w:themeShade="80"/>
+                <w:iCs/>
+                <w:color w:val="000000" w:themeColor="text1"/>
                 <w:sz w:val="20"/>
               </w:rPr>
             </w:pPr>
+            <w:r>
+              <w:rPr>
+                <w:rFonts w:cs="Arial"/>
+                <w:iCs/>
+                <w:color w:val="000000" w:themeColor="text1"/>
+                <w:sz w:val="20"/>
+              </w:rPr>
+              <w:t>Yes</w:t>
+            </w:r>
           </w:p>
         </w:tc>
         <w:tc>
@@ -15538,6 +16582,8 @@
               <w:jc w:val="both"/>
               <w:rPr>
                 <w:rFonts w:cs="Arial"/>
+                <w:iCs/>
+                <w:color w:val="000000" w:themeColor="text1"/>
                 <w:sz w:val="20"/>
               </w:rPr>
             </w:pPr>
@@ -15595,11 +16641,20 @@
               <w:jc w:val="center"/>
               <w:rPr>
                 <w:rFonts w:cs="Arial"/>
-                <w:i/>
-                <w:color w:val="808080" w:themeColor="background1" w:themeShade="80"/>
+                <w:iCs/>
+                <w:color w:val="000000" w:themeColor="text1"/>
                 <w:sz w:val="20"/>
               </w:rPr>
             </w:pPr>
+            <w:r>
+              <w:rPr>
+                <w:rFonts w:cs="Arial"/>
+                <w:iCs/>
+                <w:color w:val="000000" w:themeColor="text1"/>
+                <w:sz w:val="20"/>
+              </w:rPr>
+              <w:t>Yes</w:t>
+            </w:r>
           </w:p>
         </w:tc>
         <w:tc>
@@ -15615,6 +16670,8 @@
               <w:jc w:val="both"/>
               <w:rPr>
                 <w:rFonts w:cs="Arial"/>
+                <w:iCs/>
+                <w:color w:val="000000" w:themeColor="text1"/>
                 <w:sz w:val="20"/>
               </w:rPr>
             </w:pPr>
@@ -15664,11 +16721,20 @@
               <w:jc w:val="center"/>
               <w:rPr>
                 <w:rFonts w:cs="Arial"/>
-                <w:i/>
-                <w:color w:val="808080" w:themeColor="background1" w:themeShade="80"/>
+                <w:iCs/>
+                <w:color w:val="000000" w:themeColor="text1"/>
                 <w:sz w:val="20"/>
               </w:rPr>
             </w:pPr>
+            <w:r>
+              <w:rPr>
+                <w:rFonts w:cs="Arial"/>
+                <w:iCs/>
+                <w:color w:val="000000" w:themeColor="text1"/>
+                <w:sz w:val="20"/>
+              </w:rPr>
+              <w:t>Yes</w:t>
+            </w:r>
           </w:p>
         </w:tc>
         <w:tc>
@@ -15684,6 +16750,8 @@
               <w:jc w:val="both"/>
               <w:rPr>
                 <w:rFonts w:cs="Arial"/>
+                <w:iCs/>
+                <w:color w:val="000000" w:themeColor="text1"/>
                 <w:sz w:val="20"/>
               </w:rPr>
             </w:pPr>
@@ -15711,7 +16779,21 @@
               <w:rPr>
                 <w:color w:val="000000" w:themeColor="text1"/>
               </w:rPr>
-              <w:t>Variables and variable scope has been utilised to develop scripts</w:t>
+              <w:t xml:space="preserve">Variables and variable scope </w:t>
+            </w:r>
+            <w:proofErr w:type="gramStart"/>
+            <w:r>
+              <w:rPr>
+                <w:color w:val="000000" w:themeColor="text1"/>
+              </w:rPr>
+              <w:t>has</w:t>
+            </w:r>
+            <w:proofErr w:type="gramEnd"/>
+            <w:r>
+              <w:rPr>
+                <w:color w:val="000000" w:themeColor="text1"/>
+              </w:rPr>
+              <w:t xml:space="preserve"> been utilised to develop scripts</w:t>
             </w:r>
             <w:r>
               <w:rPr>
@@ -15733,11 +16815,20 @@
               <w:jc w:val="center"/>
               <w:rPr>
                 <w:rFonts w:cs="Arial"/>
-                <w:i/>
-                <w:color w:val="808080" w:themeColor="background1" w:themeShade="80"/>
+                <w:iCs/>
+                <w:color w:val="000000" w:themeColor="text1"/>
                 <w:sz w:val="20"/>
               </w:rPr>
             </w:pPr>
+            <w:r>
+              <w:rPr>
+                <w:rFonts w:cs="Arial"/>
+                <w:iCs/>
+                <w:color w:val="000000" w:themeColor="text1"/>
+                <w:sz w:val="20"/>
+              </w:rPr>
+              <w:t>Yes</w:t>
+            </w:r>
           </w:p>
         </w:tc>
         <w:tc>
@@ -15753,6 +16844,8 @@
               <w:jc w:val="both"/>
               <w:rPr>
                 <w:rFonts w:cs="Arial"/>
+                <w:iCs/>
+                <w:color w:val="000000" w:themeColor="text1"/>
                 <w:sz w:val="20"/>
               </w:rPr>
             </w:pPr>
@@ -15802,11 +16895,20 @@
               <w:jc w:val="center"/>
               <w:rPr>
                 <w:rFonts w:cs="Arial"/>
-                <w:i/>
-                <w:color w:val="808080" w:themeColor="background1" w:themeShade="80"/>
+                <w:iCs/>
+                <w:color w:val="000000" w:themeColor="text1"/>
                 <w:sz w:val="20"/>
               </w:rPr>
             </w:pPr>
+            <w:r>
+              <w:rPr>
+                <w:rFonts w:cs="Arial"/>
+                <w:iCs/>
+                <w:color w:val="000000" w:themeColor="text1"/>
+                <w:sz w:val="20"/>
+              </w:rPr>
+              <w:t>Yes</w:t>
+            </w:r>
           </w:p>
         </w:tc>
         <w:tc>
@@ -15822,6 +16924,8 @@
               <w:jc w:val="both"/>
               <w:rPr>
                 <w:rFonts w:cs="Arial"/>
+                <w:iCs/>
+                <w:color w:val="000000" w:themeColor="text1"/>
                 <w:sz w:val="20"/>
               </w:rPr>
             </w:pPr>
@@ -15871,11 +16975,20 @@
               <w:jc w:val="center"/>
               <w:rPr>
                 <w:rFonts w:cs="Arial"/>
-                <w:i/>
-                <w:color w:val="808080" w:themeColor="background1" w:themeShade="80"/>
+                <w:iCs/>
+                <w:color w:val="000000" w:themeColor="text1"/>
                 <w:sz w:val="20"/>
               </w:rPr>
             </w:pPr>
+            <w:r>
+              <w:rPr>
+                <w:rFonts w:cs="Arial"/>
+                <w:iCs/>
+                <w:color w:val="000000" w:themeColor="text1"/>
+                <w:sz w:val="20"/>
+              </w:rPr>
+              <w:t>Yes</w:t>
+            </w:r>
           </w:p>
         </w:tc>
         <w:tc>
@@ -15891,6 +17004,8 @@
               <w:jc w:val="both"/>
               <w:rPr>
                 <w:rFonts w:cs="Arial"/>
+                <w:iCs/>
+                <w:color w:val="000000" w:themeColor="text1"/>
                 <w:sz w:val="20"/>
               </w:rPr>
             </w:pPr>
@@ -15940,11 +17055,20 @@
               <w:jc w:val="center"/>
               <w:rPr>
                 <w:rFonts w:cs="Arial"/>
-                <w:i/>
-                <w:color w:val="808080" w:themeColor="background1" w:themeShade="80"/>
+                <w:iCs/>
+                <w:color w:val="000000" w:themeColor="text1"/>
                 <w:sz w:val="20"/>
               </w:rPr>
             </w:pPr>
+            <w:r>
+              <w:rPr>
+                <w:rFonts w:cs="Arial"/>
+                <w:iCs/>
+                <w:color w:val="000000" w:themeColor="text1"/>
+                <w:sz w:val="20"/>
+              </w:rPr>
+              <w:t>Yes</w:t>
+            </w:r>
           </w:p>
         </w:tc>
         <w:tc>
@@ -15960,6 +17084,8 @@
               <w:jc w:val="both"/>
               <w:rPr>
                 <w:rFonts w:cs="Arial"/>
+                <w:iCs/>
+                <w:color w:val="000000" w:themeColor="text1"/>
                 <w:sz w:val="20"/>
               </w:rPr>
             </w:pPr>
@@ -16012,11 +17138,20 @@
               <w:jc w:val="center"/>
               <w:rPr>
                 <w:rFonts w:cs="Arial"/>
-                <w:i/>
-                <w:color w:val="808080" w:themeColor="background1" w:themeShade="80"/>
+                <w:iCs/>
+                <w:color w:val="000000" w:themeColor="text1"/>
                 <w:sz w:val="20"/>
               </w:rPr>
             </w:pPr>
+            <w:r>
+              <w:rPr>
+                <w:rFonts w:cs="Arial"/>
+                <w:iCs/>
+                <w:color w:val="000000" w:themeColor="text1"/>
+                <w:sz w:val="20"/>
+              </w:rPr>
+              <w:t>Yes</w:t>
+            </w:r>
           </w:p>
         </w:tc>
         <w:tc>
@@ -16032,6 +17167,8 @@
               <w:jc w:val="both"/>
               <w:rPr>
                 <w:rFonts w:cs="Arial"/>
+                <w:iCs/>
+                <w:color w:val="000000" w:themeColor="text1"/>
                 <w:sz w:val="20"/>
               </w:rPr>
             </w:pPr>
@@ -16084,11 +17221,20 @@
               <w:jc w:val="center"/>
               <w:rPr>
                 <w:rFonts w:cs="Arial"/>
-                <w:i/>
-                <w:color w:val="808080" w:themeColor="background1" w:themeShade="80"/>
+                <w:iCs/>
+                <w:color w:val="000000" w:themeColor="text1"/>
                 <w:sz w:val="20"/>
               </w:rPr>
             </w:pPr>
+            <w:r>
+              <w:rPr>
+                <w:rFonts w:cs="Arial"/>
+                <w:iCs/>
+                <w:color w:val="000000" w:themeColor="text1"/>
+                <w:sz w:val="20"/>
+              </w:rPr>
+              <w:t>Yes</w:t>
+            </w:r>
           </w:p>
         </w:tc>
         <w:tc>
@@ -16104,6 +17250,8 @@
               <w:jc w:val="both"/>
               <w:rPr>
                 <w:rFonts w:cs="Arial"/>
+                <w:iCs/>
+                <w:color w:val="000000" w:themeColor="text1"/>
                 <w:sz w:val="20"/>
               </w:rPr>
             </w:pPr>
@@ -16134,7 +17282,6 @@
               <w:rPr>
                 <w:color w:val="000000" w:themeColor="text1"/>
               </w:rPr>
-              <w:lastRenderedPageBreak/>
               <w:t>The learner has created and used data structures to organise and structure data</w:t>
             </w:r>
             <w:r>
@@ -16157,11 +17304,20 @@
               <w:jc w:val="center"/>
               <w:rPr>
                 <w:rFonts w:cs="Arial"/>
-                <w:i/>
-                <w:color w:val="808080" w:themeColor="background1" w:themeShade="80"/>
+                <w:iCs/>
+                <w:color w:val="000000" w:themeColor="text1"/>
                 <w:sz w:val="20"/>
               </w:rPr>
             </w:pPr>
+            <w:r>
+              <w:rPr>
+                <w:rFonts w:cs="Arial"/>
+                <w:iCs/>
+                <w:color w:val="000000" w:themeColor="text1"/>
+                <w:sz w:val="20"/>
+              </w:rPr>
+              <w:t>Yes</w:t>
+            </w:r>
           </w:p>
         </w:tc>
         <w:tc>
@@ -16177,6 +17333,8 @@
               <w:jc w:val="both"/>
               <w:rPr>
                 <w:rFonts w:cs="Arial"/>
+                <w:iCs/>
+                <w:color w:val="000000" w:themeColor="text1"/>
                 <w:sz w:val="20"/>
               </w:rPr>
             </w:pPr>
@@ -16229,8 +17387,8 @@
               <w:jc w:val="center"/>
               <w:rPr>
                 <w:rFonts w:cs="Arial"/>
-                <w:i/>
-                <w:color w:val="808080" w:themeColor="background1" w:themeShade="80"/>
+                <w:iCs/>
+                <w:color w:val="000000" w:themeColor="text1"/>
                 <w:sz w:val="20"/>
               </w:rPr>
             </w:pPr>
@@ -16249,9 +17407,20 @@
               <w:jc w:val="both"/>
               <w:rPr>
                 <w:rFonts w:cs="Arial"/>
+                <w:iCs/>
+                <w:color w:val="000000" w:themeColor="text1"/>
                 <w:sz w:val="20"/>
               </w:rPr>
             </w:pPr>
+            <w:r>
+              <w:rPr>
+                <w:rFonts w:cs="Arial"/>
+                <w:iCs/>
+                <w:color w:val="000000" w:themeColor="text1"/>
+                <w:sz w:val="20"/>
+              </w:rPr>
+              <w:t>No</w:t>
+            </w:r>
           </w:p>
         </w:tc>
       </w:tr>
@@ -16301,11 +17470,20 @@
               <w:jc w:val="center"/>
               <w:rPr>
                 <w:rFonts w:cs="Arial"/>
-                <w:i/>
-                <w:color w:val="808080" w:themeColor="background1" w:themeShade="80"/>
+                <w:iCs/>
+                <w:color w:val="000000" w:themeColor="text1"/>
                 <w:sz w:val="20"/>
               </w:rPr>
             </w:pPr>
+            <w:r>
+              <w:rPr>
+                <w:rFonts w:cs="Arial"/>
+                <w:iCs/>
+                <w:color w:val="000000" w:themeColor="text1"/>
+                <w:sz w:val="20"/>
+              </w:rPr>
+              <w:t>Yes</w:t>
+            </w:r>
           </w:p>
         </w:tc>
         <w:tc>
@@ -16321,6 +17499,8 @@
               <w:jc w:val="both"/>
               <w:rPr>
                 <w:rFonts w:cs="Arial"/>
+                <w:iCs/>
+                <w:color w:val="000000" w:themeColor="text1"/>
                 <w:sz w:val="20"/>
               </w:rPr>
             </w:pPr>
@@ -16385,11 +17565,20 @@
               <w:jc w:val="center"/>
               <w:rPr>
                 <w:rFonts w:cs="Arial"/>
-                <w:i/>
-                <w:color w:val="808080" w:themeColor="background1" w:themeShade="80"/>
+                <w:iCs/>
+                <w:color w:val="000000" w:themeColor="text1"/>
                 <w:sz w:val="20"/>
               </w:rPr>
             </w:pPr>
+            <w:r>
+              <w:rPr>
+                <w:rFonts w:cs="Arial"/>
+                <w:iCs/>
+                <w:color w:val="000000" w:themeColor="text1"/>
+                <w:sz w:val="20"/>
+              </w:rPr>
+              <w:t>Yes</w:t>
+            </w:r>
           </w:p>
         </w:tc>
         <w:tc>
@@ -16405,6 +17594,8 @@
               <w:jc w:val="both"/>
               <w:rPr>
                 <w:rFonts w:cs="Arial"/>
+                <w:iCs/>
+                <w:color w:val="000000" w:themeColor="text1"/>
                 <w:sz w:val="20"/>
               </w:rPr>
             </w:pPr>
@@ -16451,11 +17642,20 @@
               <w:jc w:val="center"/>
               <w:rPr>
                 <w:rFonts w:cs="Arial"/>
-                <w:i/>
-                <w:color w:val="808080" w:themeColor="background1" w:themeShade="80"/>
+                <w:iCs/>
+                <w:color w:val="000000" w:themeColor="text1"/>
                 <w:sz w:val="20"/>
               </w:rPr>
             </w:pPr>
+            <w:r>
+              <w:rPr>
+                <w:rFonts w:cs="Arial"/>
+                <w:iCs/>
+                <w:color w:val="000000" w:themeColor="text1"/>
+                <w:sz w:val="20"/>
+              </w:rPr>
+              <w:t>Yes</w:t>
+            </w:r>
           </w:p>
         </w:tc>
         <w:tc>
@@ -16471,6 +17671,8 @@
               <w:jc w:val="both"/>
               <w:rPr>
                 <w:rFonts w:cs="Arial"/>
+                <w:iCs/>
+                <w:color w:val="000000" w:themeColor="text1"/>
                 <w:sz w:val="20"/>
               </w:rPr>
             </w:pPr>
@@ -16538,8 +17740,9 @@
                 <w:color w:val="FFFFFF" w:themeColor="background1"/>
                 <w:szCs w:val="20"/>
               </w:rPr>
-              <w:t xml:space="preserve"> -  </w:t>
-            </w:r>
+              <w:t xml:space="preserve"> </w:t>
+            </w:r>
+            <w:proofErr w:type="gramStart"/>
             <w:r>
               <w:rPr>
                 <w:rFonts w:cs="Arial"/>
@@ -16547,8 +17750,18 @@
                 <w:color w:val="FFFFFF" w:themeColor="background1"/>
                 <w:szCs w:val="20"/>
               </w:rPr>
+              <w:t xml:space="preserve">-  </w:t>
+            </w:r>
+            <w:r>
+              <w:rPr>
+                <w:rFonts w:cs="Arial"/>
+                <w:b/>
+                <w:color w:val="FFFFFF" w:themeColor="background1"/>
+                <w:szCs w:val="20"/>
+              </w:rPr>
               <w:t>Testing</w:t>
             </w:r>
+            <w:proofErr w:type="gramEnd"/>
             <w:r>
               <w:rPr>
                 <w:i/>
@@ -16870,6 +18083,7 @@
               <w:rPr>
                 <w:color w:val="FFFFFF" w:themeColor="background1"/>
               </w:rPr>
+              <w:lastRenderedPageBreak/>
               <w:t>Mark the following as complete once they have been completed.</w:t>
             </w:r>
           </w:p>
@@ -17731,7 +18945,6 @@
                 <w:color w:val="000000" w:themeColor="text1"/>
                 <w:szCs w:val="20"/>
               </w:rPr>
-              <w:lastRenderedPageBreak/>
               <w:t>The learner has used debugging tools to identify errors</w:t>
             </w:r>
             <w:r>
@@ -18640,6 +19853,7 @@
                 <w:color w:val="FFFFFF" w:themeColor="background1"/>
                 <w:szCs w:val="20"/>
               </w:rPr>
+              <w:lastRenderedPageBreak/>
               <w:br/>
               <w:t xml:space="preserve">Discuss Test Finding </w:t>
             </w:r>
@@ -19574,8 +20788,9 @@
                 <w:color w:val="FFFFFF" w:themeColor="background1"/>
                 <w:szCs w:val="20"/>
               </w:rPr>
-              <w:t xml:space="preserve"> -  </w:t>
-            </w:r>
+              <w:t xml:space="preserve"> </w:t>
+            </w:r>
+            <w:proofErr w:type="gramStart"/>
             <w:r>
               <w:rPr>
                 <w:rFonts w:cs="Arial"/>
@@ -19583,8 +20798,18 @@
                 <w:color w:val="FFFFFF" w:themeColor="background1"/>
                 <w:szCs w:val="20"/>
               </w:rPr>
+              <w:t xml:space="preserve">-  </w:t>
+            </w:r>
+            <w:r>
+              <w:rPr>
+                <w:rFonts w:cs="Arial"/>
+                <w:b/>
+                <w:color w:val="FFFFFF" w:themeColor="background1"/>
+                <w:szCs w:val="20"/>
+              </w:rPr>
               <w:t>Documentation</w:t>
             </w:r>
+            <w:proofErr w:type="gramEnd"/>
             <w:r>
               <w:rPr>
                 <w:i/>
@@ -19680,7 +20905,27 @@
                 <w:color w:val="FF0000"/>
                 <w:sz w:val="20"/>
               </w:rPr>
-              <w:t xml:space="preserve">Ensure that you develop all of the features outlined in the brief. </w:t>
+              <w:t xml:space="preserve">Ensure that you develop </w:t>
+            </w:r>
+            <w:proofErr w:type="gramStart"/>
+            <w:r>
+              <w:rPr>
+                <w:rFonts w:cs="Arial"/>
+                <w:b/>
+                <w:color w:val="FF0000"/>
+                <w:sz w:val="20"/>
+              </w:rPr>
+              <w:t>all of</w:t>
+            </w:r>
+            <w:proofErr w:type="gramEnd"/>
+            <w:r>
+              <w:rPr>
+                <w:rFonts w:cs="Arial"/>
+                <w:b/>
+                <w:color w:val="FF0000"/>
+                <w:sz w:val="20"/>
+              </w:rPr>
+              <w:t xml:space="preserve"> the features outlined in the brief. </w:t>
             </w:r>
           </w:p>
           <w:p>
@@ -19723,7 +20968,6 @@
                 <w:rFonts w:cs="Arial"/>
                 <w:sz w:val="20"/>
               </w:rPr>
-              <w:lastRenderedPageBreak/>
               <w:t>Ensure GIT has been used to backup and document revisions and changes.</w:t>
             </w:r>
           </w:p>
@@ -19843,7 +21087,27 @@
                 <w:iCs/>
                 <w:sz w:val="20"/>
               </w:rPr>
-              <w:t>Did a certain client side library or module meet your needs or would you choose an alternative next time</w:t>
+              <w:t xml:space="preserve">Did a certain </w:t>
+            </w:r>
+            <w:proofErr w:type="gramStart"/>
+            <w:r>
+              <w:rPr>
+                <w:rFonts w:cs="Arial"/>
+                <w:i/>
+                <w:iCs/>
+                <w:sz w:val="20"/>
+              </w:rPr>
+              <w:t>client side</w:t>
+            </w:r>
+            <w:proofErr w:type="gramEnd"/>
+            <w:r>
+              <w:rPr>
+                <w:rFonts w:cs="Arial"/>
+                <w:i/>
+                <w:iCs/>
+                <w:sz w:val="20"/>
+              </w:rPr>
+              <w:t xml:space="preserve"> library or module meet your needs or would you choose an alternative next time</w:t>
             </w:r>
             <w:r>
               <w:rPr>
@@ -20062,6 +21326,13 @@
                 <w:sz w:val="20"/>
               </w:rPr>
               <w:br/>
+            </w:r>
+            <w:r>
+              <w:rPr>
+                <w:rFonts w:cs="Arial"/>
+                <w:sz w:val="20"/>
+              </w:rPr>
+              <w:lastRenderedPageBreak/>
               <w:t>The purpose of each parameter should be documented as a comment.</w:t>
             </w:r>
             <w:r>
@@ -20098,6 +21369,7 @@
                 <w:color w:val="808080" w:themeColor="background1" w:themeShade="80"/>
                 <w:sz w:val="20"/>
               </w:rPr>
+              <w:lastRenderedPageBreak/>
               <w:t>Record the name and location of the documented files here</w:t>
             </w:r>
           </w:p>
@@ -20265,7 +21537,23 @@
                 <w:rFonts w:cs="Arial"/>
                 <w:szCs w:val="20"/>
               </w:rPr>
-              <w:t xml:space="preserve">You will need to organise a time with your </w:t>
+              <w:t xml:space="preserve">You will need to organise a time with </w:t>
+            </w:r>
+            <w:proofErr w:type="gramStart"/>
+            <w:r>
+              <w:rPr>
+                <w:rFonts w:cs="Arial"/>
+                <w:szCs w:val="20"/>
+              </w:rPr>
+              <w:t>your</w:t>
+            </w:r>
+            <w:proofErr w:type="gramEnd"/>
+            <w:r>
+              <w:rPr>
+                <w:rFonts w:cs="Arial"/>
+                <w:szCs w:val="20"/>
+              </w:rPr>
+              <w:t xml:space="preserve"> </w:t>
             </w:r>
             <w:r>
               <w:rPr>
@@ -21073,7 +22361,6 @@
                 <w:color w:val="000000" w:themeColor="text1"/>
                 <w:szCs w:val="20"/>
               </w:rPr>
-              <w:lastRenderedPageBreak/>
               <w:t>The learner has obtained feedback and sign off from the client.</w:t>
             </w:r>
           </w:p>
@@ -21608,6 +22895,7 @@
         <w:sz w:val="10"/>
       </w:rPr>
     </w:pPr>
+    <w:proofErr w:type="gramStart"/>
     <w:r>
       <w:rPr>
         <w:rFonts w:cs="Arial"/>
@@ -21622,7 +22910,15 @@
         <w:rFonts w:cs="Arial"/>
         <w:sz w:val="10"/>
       </w:rPr>
-      <w:t xml:space="preserve">Holmesglen:  DFI_CAIT  </w:t>
+      <w:t>Holmesglen</w:t>
+    </w:r>
+    <w:proofErr w:type="gramEnd"/>
+    <w:r>
+      <w:rPr>
+        <w:rFonts w:cs="Arial"/>
+        <w:sz w:val="10"/>
+      </w:rPr>
+      <w:t xml:space="preserve">:  DFI_CAIT  </w:t>
     </w:r>
     <w:r>
       <w:rPr>
@@ -24142,6 +25438,120 @@
     </w:lvl>
   </w:abstractNum>
   <w:abstractNum w:abstractNumId="19" w15:restartNumberingAfterBreak="0">
+    <w:nsid w:val="48146EB4"/>
+    <w:multiLevelType w:val="hybridMultilevel"/>
+    <w:tmpl w:val="5DA87826"/>
+    <w:lvl w:ilvl="0" w:tplc="1C9863F0">
+      <w:start w:val="1"/>
+      <w:numFmt w:val="bullet"/>
+      <w:lvlText w:val=""/>
+      <w:lvlJc w:val="left"/>
+      <w:pPr>
+        <w:ind w:left="720" w:hanging="360"/>
+      </w:pPr>
+      <w:rPr>
+        <w:rFonts w:ascii="Symbol" w:hAnsi="Symbol" w:hint="default"/>
+        <w:color w:val="000000" w:themeColor="text1"/>
+      </w:rPr>
+    </w:lvl>
+    <w:lvl w:ilvl="1" w:tplc="0C090003" w:tentative="1">
+      <w:start w:val="1"/>
+      <w:numFmt w:val="bullet"/>
+      <w:lvlText w:val="o"/>
+      <w:lvlJc w:val="left"/>
+      <w:pPr>
+        <w:ind w:left="1440" w:hanging="360"/>
+      </w:pPr>
+      <w:rPr>
+        <w:rFonts w:ascii="Courier New" w:hAnsi="Courier New" w:cs="Courier New" w:hint="default"/>
+      </w:rPr>
+    </w:lvl>
+    <w:lvl w:ilvl="2" w:tplc="0C090005" w:tentative="1">
+      <w:start w:val="1"/>
+      <w:numFmt w:val="bullet"/>
+      <w:lvlText w:val=""/>
+      <w:lvlJc w:val="left"/>
+      <w:pPr>
+        <w:ind w:left="2160" w:hanging="360"/>
+      </w:pPr>
+      <w:rPr>
+        <w:rFonts w:ascii="Wingdings" w:hAnsi="Wingdings" w:hint="default"/>
+      </w:rPr>
+    </w:lvl>
+    <w:lvl w:ilvl="3" w:tplc="0C090001" w:tentative="1">
+      <w:start w:val="1"/>
+      <w:numFmt w:val="bullet"/>
+      <w:lvlText w:val=""/>
+      <w:lvlJc w:val="left"/>
+      <w:pPr>
+        <w:ind w:left="2880" w:hanging="360"/>
+      </w:pPr>
+      <w:rPr>
+        <w:rFonts w:ascii="Symbol" w:hAnsi="Symbol" w:hint="default"/>
+      </w:rPr>
+    </w:lvl>
+    <w:lvl w:ilvl="4" w:tplc="0C090003" w:tentative="1">
+      <w:start w:val="1"/>
+      <w:numFmt w:val="bullet"/>
+      <w:lvlText w:val="o"/>
+      <w:lvlJc w:val="left"/>
+      <w:pPr>
+        <w:ind w:left="3600" w:hanging="360"/>
+      </w:pPr>
+      <w:rPr>
+        <w:rFonts w:ascii="Courier New" w:hAnsi="Courier New" w:cs="Courier New" w:hint="default"/>
+      </w:rPr>
+    </w:lvl>
+    <w:lvl w:ilvl="5" w:tplc="0C090005" w:tentative="1">
+      <w:start w:val="1"/>
+      <w:numFmt w:val="bullet"/>
+      <w:lvlText w:val=""/>
+      <w:lvlJc w:val="left"/>
+      <w:pPr>
+        <w:ind w:left="4320" w:hanging="360"/>
+      </w:pPr>
+      <w:rPr>
+        <w:rFonts w:ascii="Wingdings" w:hAnsi="Wingdings" w:hint="default"/>
+      </w:rPr>
+    </w:lvl>
+    <w:lvl w:ilvl="6" w:tplc="0C090001" w:tentative="1">
+      <w:start w:val="1"/>
+      <w:numFmt w:val="bullet"/>
+      <w:lvlText w:val=""/>
+      <w:lvlJc w:val="left"/>
+      <w:pPr>
+        <w:ind w:left="5040" w:hanging="360"/>
+      </w:pPr>
+      <w:rPr>
+        <w:rFonts w:ascii="Symbol" w:hAnsi="Symbol" w:hint="default"/>
+      </w:rPr>
+    </w:lvl>
+    <w:lvl w:ilvl="7" w:tplc="0C090003" w:tentative="1">
+      <w:start w:val="1"/>
+      <w:numFmt w:val="bullet"/>
+      <w:lvlText w:val="o"/>
+      <w:lvlJc w:val="left"/>
+      <w:pPr>
+        <w:ind w:left="5760" w:hanging="360"/>
+      </w:pPr>
+      <w:rPr>
+        <w:rFonts w:ascii="Courier New" w:hAnsi="Courier New" w:cs="Courier New" w:hint="default"/>
+      </w:rPr>
+    </w:lvl>
+    <w:lvl w:ilvl="8" w:tplc="0C090005" w:tentative="1">
+      <w:start w:val="1"/>
+      <w:numFmt w:val="bullet"/>
+      <w:lvlText w:val=""/>
+      <w:lvlJc w:val="left"/>
+      <w:pPr>
+        <w:ind w:left="6480" w:hanging="360"/>
+      </w:pPr>
+      <w:rPr>
+        <w:rFonts w:ascii="Wingdings" w:hAnsi="Wingdings" w:hint="default"/>
+      </w:rPr>
+    </w:lvl>
+  </w:abstractNum>
+  <w:abstractNum w:abstractNumId="20" w15:restartNumberingAfterBreak="0">
     <w:nsid w:val="4840116C"/>
     <w:multiLevelType w:val="hybridMultilevel"/>
     <w:tmpl w:val="2EEED1A2"/>
@@ -24254,7 +25664,7 @@
       </w:rPr>
     </w:lvl>
   </w:abstractNum>
-  <w:abstractNum w:abstractNumId="20" w15:restartNumberingAfterBreak="0">
+  <w:abstractNum w:abstractNumId="21" w15:restartNumberingAfterBreak="0">
     <w:nsid w:val="49075A33"/>
     <w:multiLevelType w:val="hybridMultilevel"/>
     <w:tmpl w:val="97B80FDA"/>
@@ -24368,7 +25778,7 @@
       </w:rPr>
     </w:lvl>
   </w:abstractNum>
-  <w:abstractNum w:abstractNumId="21" w15:restartNumberingAfterBreak="0">
+  <w:abstractNum w:abstractNumId="22" w15:restartNumberingAfterBreak="0">
     <w:nsid w:val="4FF823C0"/>
     <w:multiLevelType w:val="hybridMultilevel"/>
     <w:tmpl w:val="2FB80F76"/>
@@ -24457,7 +25867,7 @@
       </w:pPr>
     </w:lvl>
   </w:abstractNum>
-  <w:abstractNum w:abstractNumId="22" w15:restartNumberingAfterBreak="0">
+  <w:abstractNum w:abstractNumId="23" w15:restartNumberingAfterBreak="0">
     <w:nsid w:val="52D877BD"/>
     <w:multiLevelType w:val="hybridMultilevel"/>
     <w:tmpl w:val="091CD6A4"/>
@@ -24547,7 +25957,7 @@
       </w:pPr>
     </w:lvl>
   </w:abstractNum>
-  <w:abstractNum w:abstractNumId="23" w15:restartNumberingAfterBreak="0">
+  <w:abstractNum w:abstractNumId="24" w15:restartNumberingAfterBreak="0">
     <w:nsid w:val="530832FF"/>
     <w:multiLevelType w:val="hybridMultilevel"/>
     <w:tmpl w:val="CC543234"/>
@@ -24636,7 +26046,7 @@
       </w:pPr>
     </w:lvl>
   </w:abstractNum>
-  <w:abstractNum w:abstractNumId="24" w15:restartNumberingAfterBreak="0">
+  <w:abstractNum w:abstractNumId="25" w15:restartNumberingAfterBreak="0">
     <w:nsid w:val="5435459C"/>
     <w:multiLevelType w:val="hybridMultilevel"/>
     <w:tmpl w:val="B2B45B72"/>
@@ -24727,7 +26137,7 @@
       </w:pPr>
     </w:lvl>
   </w:abstractNum>
-  <w:abstractNum w:abstractNumId="25" w15:restartNumberingAfterBreak="0">
+  <w:abstractNum w:abstractNumId="26" w15:restartNumberingAfterBreak="0">
     <w:nsid w:val="58E46B0E"/>
     <w:multiLevelType w:val="hybridMultilevel"/>
     <w:tmpl w:val="6B005C80"/>
@@ -24816,7 +26226,121 @@
       </w:pPr>
     </w:lvl>
   </w:abstractNum>
-  <w:abstractNum w:abstractNumId="26" w15:restartNumberingAfterBreak="0">
+  <w:abstractNum w:abstractNumId="27" w15:restartNumberingAfterBreak="0">
+    <w:nsid w:val="59C34AC1"/>
+    <w:multiLevelType w:val="hybridMultilevel"/>
+    <w:tmpl w:val="433251E0"/>
+    <w:lvl w:ilvl="0" w:tplc="1C9863F0">
+      <w:start w:val="1"/>
+      <w:numFmt w:val="bullet"/>
+      <w:lvlText w:val=""/>
+      <w:lvlJc w:val="left"/>
+      <w:pPr>
+        <w:ind w:left="720" w:hanging="360"/>
+      </w:pPr>
+      <w:rPr>
+        <w:rFonts w:ascii="Symbol" w:hAnsi="Symbol" w:hint="default"/>
+        <w:color w:val="000000" w:themeColor="text1"/>
+      </w:rPr>
+    </w:lvl>
+    <w:lvl w:ilvl="1" w:tplc="0C090003" w:tentative="1">
+      <w:start w:val="1"/>
+      <w:numFmt w:val="bullet"/>
+      <w:lvlText w:val="o"/>
+      <w:lvlJc w:val="left"/>
+      <w:pPr>
+        <w:ind w:left="1440" w:hanging="360"/>
+      </w:pPr>
+      <w:rPr>
+        <w:rFonts w:ascii="Courier New" w:hAnsi="Courier New" w:cs="Courier New" w:hint="default"/>
+      </w:rPr>
+    </w:lvl>
+    <w:lvl w:ilvl="2" w:tplc="0C090005" w:tentative="1">
+      <w:start w:val="1"/>
+      <w:numFmt w:val="bullet"/>
+      <w:lvlText w:val=""/>
+      <w:lvlJc w:val="left"/>
+      <w:pPr>
+        <w:ind w:left="2160" w:hanging="360"/>
+      </w:pPr>
+      <w:rPr>
+        <w:rFonts w:ascii="Wingdings" w:hAnsi="Wingdings" w:hint="default"/>
+      </w:rPr>
+    </w:lvl>
+    <w:lvl w:ilvl="3" w:tplc="0C090001" w:tentative="1">
+      <w:start w:val="1"/>
+      <w:numFmt w:val="bullet"/>
+      <w:lvlText w:val=""/>
+      <w:lvlJc w:val="left"/>
+      <w:pPr>
+        <w:ind w:left="2880" w:hanging="360"/>
+      </w:pPr>
+      <w:rPr>
+        <w:rFonts w:ascii="Symbol" w:hAnsi="Symbol" w:hint="default"/>
+      </w:rPr>
+    </w:lvl>
+    <w:lvl w:ilvl="4" w:tplc="0C090003" w:tentative="1">
+      <w:start w:val="1"/>
+      <w:numFmt w:val="bullet"/>
+      <w:lvlText w:val="o"/>
+      <w:lvlJc w:val="left"/>
+      <w:pPr>
+        <w:ind w:left="3600" w:hanging="360"/>
+      </w:pPr>
+      <w:rPr>
+        <w:rFonts w:ascii="Courier New" w:hAnsi="Courier New" w:cs="Courier New" w:hint="default"/>
+      </w:rPr>
+    </w:lvl>
+    <w:lvl w:ilvl="5" w:tplc="0C090005" w:tentative="1">
+      <w:start w:val="1"/>
+      <w:numFmt w:val="bullet"/>
+      <w:lvlText w:val=""/>
+      <w:lvlJc w:val="left"/>
+      <w:pPr>
+        <w:ind w:left="4320" w:hanging="360"/>
+      </w:pPr>
+      <w:rPr>
+        <w:rFonts w:ascii="Wingdings" w:hAnsi="Wingdings" w:hint="default"/>
+      </w:rPr>
+    </w:lvl>
+    <w:lvl w:ilvl="6" w:tplc="0C090001" w:tentative="1">
+      <w:start w:val="1"/>
+      <w:numFmt w:val="bullet"/>
+      <w:lvlText w:val=""/>
+      <w:lvlJc w:val="left"/>
+      <w:pPr>
+        <w:ind w:left="5040" w:hanging="360"/>
+      </w:pPr>
+      <w:rPr>
+        <w:rFonts w:ascii="Symbol" w:hAnsi="Symbol" w:hint="default"/>
+      </w:rPr>
+    </w:lvl>
+    <w:lvl w:ilvl="7" w:tplc="0C090003" w:tentative="1">
+      <w:start w:val="1"/>
+      <w:numFmt w:val="bullet"/>
+      <w:lvlText w:val="o"/>
+      <w:lvlJc w:val="left"/>
+      <w:pPr>
+        <w:ind w:left="5760" w:hanging="360"/>
+      </w:pPr>
+      <w:rPr>
+        <w:rFonts w:ascii="Courier New" w:hAnsi="Courier New" w:cs="Courier New" w:hint="default"/>
+      </w:rPr>
+    </w:lvl>
+    <w:lvl w:ilvl="8" w:tplc="0C090005" w:tentative="1">
+      <w:start w:val="1"/>
+      <w:numFmt w:val="bullet"/>
+      <w:lvlText w:val=""/>
+      <w:lvlJc w:val="left"/>
+      <w:pPr>
+        <w:ind w:left="6480" w:hanging="360"/>
+      </w:pPr>
+      <w:rPr>
+        <w:rFonts w:ascii="Wingdings" w:hAnsi="Wingdings" w:hint="default"/>
+      </w:rPr>
+    </w:lvl>
+  </w:abstractNum>
+  <w:abstractNum w:abstractNumId="28" w15:restartNumberingAfterBreak="0">
     <w:nsid w:val="5BDB3946"/>
     <w:multiLevelType w:val="hybridMultilevel"/>
     <w:tmpl w:val="F94EC904"/>
@@ -24929,7 +26453,7 @@
       </w:rPr>
     </w:lvl>
   </w:abstractNum>
-  <w:abstractNum w:abstractNumId="27" w15:restartNumberingAfterBreak="0">
+  <w:abstractNum w:abstractNumId="29" w15:restartNumberingAfterBreak="0">
     <w:nsid w:val="6272710F"/>
     <w:multiLevelType w:val="hybridMultilevel"/>
     <w:tmpl w:val="1898D1FA"/>
@@ -25042,7 +26566,7 @@
       </w:rPr>
     </w:lvl>
   </w:abstractNum>
-  <w:abstractNum w:abstractNumId="28" w15:restartNumberingAfterBreak="0">
+  <w:abstractNum w:abstractNumId="30" w15:restartNumberingAfterBreak="0">
     <w:nsid w:val="661F7C6A"/>
     <w:multiLevelType w:val="hybridMultilevel"/>
     <w:tmpl w:val="EE64FBD8"/>
@@ -25133,7 +26657,7 @@
       </w:pPr>
     </w:lvl>
   </w:abstractNum>
-  <w:abstractNum w:abstractNumId="29" w15:restartNumberingAfterBreak="0">
+  <w:abstractNum w:abstractNumId="31" w15:restartNumberingAfterBreak="0">
     <w:nsid w:val="68F725E9"/>
     <w:multiLevelType w:val="hybridMultilevel"/>
     <w:tmpl w:val="5FEE9EA2"/>
@@ -25219,7 +26743,121 @@
       </w:pPr>
     </w:lvl>
   </w:abstractNum>
-  <w:abstractNum w:abstractNumId="30" w15:restartNumberingAfterBreak="0">
+  <w:abstractNum w:abstractNumId="32" w15:restartNumberingAfterBreak="0">
+    <w:nsid w:val="6C890099"/>
+    <w:multiLevelType w:val="hybridMultilevel"/>
+    <w:tmpl w:val="F0D6FDDA"/>
+    <w:lvl w:ilvl="0" w:tplc="1C9863F0">
+      <w:start w:val="1"/>
+      <w:numFmt w:val="bullet"/>
+      <w:lvlText w:val=""/>
+      <w:lvlJc w:val="left"/>
+      <w:pPr>
+        <w:ind w:left="720" w:hanging="360"/>
+      </w:pPr>
+      <w:rPr>
+        <w:rFonts w:ascii="Symbol" w:hAnsi="Symbol" w:hint="default"/>
+        <w:color w:val="000000" w:themeColor="text1"/>
+      </w:rPr>
+    </w:lvl>
+    <w:lvl w:ilvl="1" w:tplc="0C090003" w:tentative="1">
+      <w:start w:val="1"/>
+      <w:numFmt w:val="bullet"/>
+      <w:lvlText w:val="o"/>
+      <w:lvlJc w:val="left"/>
+      <w:pPr>
+        <w:ind w:left="1440" w:hanging="360"/>
+      </w:pPr>
+      <w:rPr>
+        <w:rFonts w:ascii="Courier New" w:hAnsi="Courier New" w:cs="Courier New" w:hint="default"/>
+      </w:rPr>
+    </w:lvl>
+    <w:lvl w:ilvl="2" w:tplc="0C090005" w:tentative="1">
+      <w:start w:val="1"/>
+      <w:numFmt w:val="bullet"/>
+      <w:lvlText w:val=""/>
+      <w:lvlJc w:val="left"/>
+      <w:pPr>
+        <w:ind w:left="2160" w:hanging="360"/>
+      </w:pPr>
+      <w:rPr>
+        <w:rFonts w:ascii="Wingdings" w:hAnsi="Wingdings" w:hint="default"/>
+      </w:rPr>
+    </w:lvl>
+    <w:lvl w:ilvl="3" w:tplc="0C090001" w:tentative="1">
+      <w:start w:val="1"/>
+      <w:numFmt w:val="bullet"/>
+      <w:lvlText w:val=""/>
+      <w:lvlJc w:val="left"/>
+      <w:pPr>
+        <w:ind w:left="2880" w:hanging="360"/>
+      </w:pPr>
+      <w:rPr>
+        <w:rFonts w:ascii="Symbol" w:hAnsi="Symbol" w:hint="default"/>
+      </w:rPr>
+    </w:lvl>
+    <w:lvl w:ilvl="4" w:tplc="0C090003" w:tentative="1">
+      <w:start w:val="1"/>
+      <w:numFmt w:val="bullet"/>
+      <w:lvlText w:val="o"/>
+      <w:lvlJc w:val="left"/>
+      <w:pPr>
+        <w:ind w:left="3600" w:hanging="360"/>
+      </w:pPr>
+      <w:rPr>
+        <w:rFonts w:ascii="Courier New" w:hAnsi="Courier New" w:cs="Courier New" w:hint="default"/>
+      </w:rPr>
+    </w:lvl>
+    <w:lvl w:ilvl="5" w:tplc="0C090005" w:tentative="1">
+      <w:start w:val="1"/>
+      <w:numFmt w:val="bullet"/>
+      <w:lvlText w:val=""/>
+      <w:lvlJc w:val="left"/>
+      <w:pPr>
+        <w:ind w:left="4320" w:hanging="360"/>
+      </w:pPr>
+      <w:rPr>
+        <w:rFonts w:ascii="Wingdings" w:hAnsi="Wingdings" w:hint="default"/>
+      </w:rPr>
+    </w:lvl>
+    <w:lvl w:ilvl="6" w:tplc="0C090001" w:tentative="1">
+      <w:start w:val="1"/>
+      <w:numFmt w:val="bullet"/>
+      <w:lvlText w:val=""/>
+      <w:lvlJc w:val="left"/>
+      <w:pPr>
+        <w:ind w:left="5040" w:hanging="360"/>
+      </w:pPr>
+      <w:rPr>
+        <w:rFonts w:ascii="Symbol" w:hAnsi="Symbol" w:hint="default"/>
+      </w:rPr>
+    </w:lvl>
+    <w:lvl w:ilvl="7" w:tplc="0C090003" w:tentative="1">
+      <w:start w:val="1"/>
+      <w:numFmt w:val="bullet"/>
+      <w:lvlText w:val="o"/>
+      <w:lvlJc w:val="left"/>
+      <w:pPr>
+        <w:ind w:left="5760" w:hanging="360"/>
+      </w:pPr>
+      <w:rPr>
+        <w:rFonts w:ascii="Courier New" w:hAnsi="Courier New" w:cs="Courier New" w:hint="default"/>
+      </w:rPr>
+    </w:lvl>
+    <w:lvl w:ilvl="8" w:tplc="0C090005" w:tentative="1">
+      <w:start w:val="1"/>
+      <w:numFmt w:val="bullet"/>
+      <w:lvlText w:val=""/>
+      <w:lvlJc w:val="left"/>
+      <w:pPr>
+        <w:ind w:left="6480" w:hanging="360"/>
+      </w:pPr>
+      <w:rPr>
+        <w:rFonts w:ascii="Wingdings" w:hAnsi="Wingdings" w:hint="default"/>
+      </w:rPr>
+    </w:lvl>
+  </w:abstractNum>
+  <w:abstractNum w:abstractNumId="33" w15:restartNumberingAfterBreak="0">
     <w:nsid w:val="6DE071EE"/>
     <w:multiLevelType w:val="hybridMultilevel"/>
     <w:tmpl w:val="0809000F"/>
@@ -25335,7 +26973,121 @@
       </w:rPr>
     </w:lvl>
   </w:abstractNum>
-  <w:abstractNum w:abstractNumId="31" w15:restartNumberingAfterBreak="0">
+  <w:abstractNum w:abstractNumId="34" w15:restartNumberingAfterBreak="0">
+    <w:nsid w:val="7BE73221"/>
+    <w:multiLevelType w:val="hybridMultilevel"/>
+    <w:tmpl w:val="C08E9C8E"/>
+    <w:lvl w:ilvl="0" w:tplc="1C9863F0">
+      <w:start w:val="1"/>
+      <w:numFmt w:val="bullet"/>
+      <w:lvlText w:val=""/>
+      <w:lvlJc w:val="left"/>
+      <w:pPr>
+        <w:ind w:left="720" w:hanging="360"/>
+      </w:pPr>
+      <w:rPr>
+        <w:rFonts w:ascii="Symbol" w:hAnsi="Symbol" w:hint="default"/>
+        <w:color w:val="000000" w:themeColor="text1"/>
+      </w:rPr>
+    </w:lvl>
+    <w:lvl w:ilvl="1" w:tplc="0C090003" w:tentative="1">
+      <w:start w:val="1"/>
+      <w:numFmt w:val="bullet"/>
+      <w:lvlText w:val="o"/>
+      <w:lvlJc w:val="left"/>
+      <w:pPr>
+        <w:ind w:left="1440" w:hanging="360"/>
+      </w:pPr>
+      <w:rPr>
+        <w:rFonts w:ascii="Courier New" w:hAnsi="Courier New" w:cs="Courier New" w:hint="default"/>
+      </w:rPr>
+    </w:lvl>
+    <w:lvl w:ilvl="2" w:tplc="0C090005" w:tentative="1">
+      <w:start w:val="1"/>
+      <w:numFmt w:val="bullet"/>
+      <w:lvlText w:val=""/>
+      <w:lvlJc w:val="left"/>
+      <w:pPr>
+        <w:ind w:left="2160" w:hanging="360"/>
+      </w:pPr>
+      <w:rPr>
+        <w:rFonts w:ascii="Wingdings" w:hAnsi="Wingdings" w:hint="default"/>
+      </w:rPr>
+    </w:lvl>
+    <w:lvl w:ilvl="3" w:tplc="0C090001" w:tentative="1">
+      <w:start w:val="1"/>
+      <w:numFmt w:val="bullet"/>
+      <w:lvlText w:val=""/>
+      <w:lvlJc w:val="left"/>
+      <w:pPr>
+        <w:ind w:left="2880" w:hanging="360"/>
+      </w:pPr>
+      <w:rPr>
+        <w:rFonts w:ascii="Symbol" w:hAnsi="Symbol" w:hint="default"/>
+      </w:rPr>
+    </w:lvl>
+    <w:lvl w:ilvl="4" w:tplc="0C090003" w:tentative="1">
+      <w:start w:val="1"/>
+      <w:numFmt w:val="bullet"/>
+      <w:lvlText w:val="o"/>
+      <w:lvlJc w:val="left"/>
+      <w:pPr>
+        <w:ind w:left="3600" w:hanging="360"/>
+      </w:pPr>
+      <w:rPr>
+        <w:rFonts w:ascii="Courier New" w:hAnsi="Courier New" w:cs="Courier New" w:hint="default"/>
+      </w:rPr>
+    </w:lvl>
+    <w:lvl w:ilvl="5" w:tplc="0C090005" w:tentative="1">
+      <w:start w:val="1"/>
+      <w:numFmt w:val="bullet"/>
+      <w:lvlText w:val=""/>
+      <w:lvlJc w:val="left"/>
+      <w:pPr>
+        <w:ind w:left="4320" w:hanging="360"/>
+      </w:pPr>
+      <w:rPr>
+        <w:rFonts w:ascii="Wingdings" w:hAnsi="Wingdings" w:hint="default"/>
+      </w:rPr>
+    </w:lvl>
+    <w:lvl w:ilvl="6" w:tplc="0C090001" w:tentative="1">
+      <w:start w:val="1"/>
+      <w:numFmt w:val="bullet"/>
+      <w:lvlText w:val=""/>
+      <w:lvlJc w:val="left"/>
+      <w:pPr>
+        <w:ind w:left="5040" w:hanging="360"/>
+      </w:pPr>
+      <w:rPr>
+        <w:rFonts w:ascii="Symbol" w:hAnsi="Symbol" w:hint="default"/>
+      </w:rPr>
+    </w:lvl>
+    <w:lvl w:ilvl="7" w:tplc="0C090003" w:tentative="1">
+      <w:start w:val="1"/>
+      <w:numFmt w:val="bullet"/>
+      <w:lvlText w:val="o"/>
+      <w:lvlJc w:val="left"/>
+      <w:pPr>
+        <w:ind w:left="5760" w:hanging="360"/>
+      </w:pPr>
+      <w:rPr>
+        <w:rFonts w:ascii="Courier New" w:hAnsi="Courier New" w:cs="Courier New" w:hint="default"/>
+      </w:rPr>
+    </w:lvl>
+    <w:lvl w:ilvl="8" w:tplc="0C090005" w:tentative="1">
+      <w:start w:val="1"/>
+      <w:numFmt w:val="bullet"/>
+      <w:lvlText w:val=""/>
+      <w:lvlJc w:val="left"/>
+      <w:pPr>
+        <w:ind w:left="6480" w:hanging="360"/>
+      </w:pPr>
+      <w:rPr>
+        <w:rFonts w:ascii="Wingdings" w:hAnsi="Wingdings" w:hint="default"/>
+      </w:rPr>
+    </w:lvl>
+  </w:abstractNum>
+  <w:abstractNum w:abstractNumId="35" w15:restartNumberingAfterBreak="0">
     <w:nsid w:val="7BF958C0"/>
     <w:multiLevelType w:val="hybridMultilevel"/>
     <w:tmpl w:val="1C506BC8"/>
@@ -25426,7 +27178,7 @@
       </w:pPr>
     </w:lvl>
   </w:abstractNum>
-  <w:abstractNum w:abstractNumId="32" w15:restartNumberingAfterBreak="0">
+  <w:abstractNum w:abstractNumId="36" w15:restartNumberingAfterBreak="0">
     <w:nsid w:val="7F861C55"/>
     <w:multiLevelType w:val="hybridMultilevel"/>
     <w:tmpl w:val="8A48826E"/>
@@ -25517,7 +27269,7 @@
     </w:lvl>
   </w:abstractNum>
   <w:num w:numId="1" w16cid:durableId="955480516">
-    <w:abstractNumId w:val="22"/>
+    <w:abstractNumId w:val="23"/>
     <w:lvlOverride w:ilvl="0">
       <w:startOverride w:val="1"/>
     </w:lvlOverride>
@@ -25547,22 +27299,22 @@
     </w:lvlOverride>
   </w:num>
   <w:num w:numId="2" w16cid:durableId="1563441124">
-    <w:abstractNumId w:val="30"/>
+    <w:abstractNumId w:val="33"/>
   </w:num>
   <w:num w:numId="3" w16cid:durableId="1653100585">
-    <w:abstractNumId w:val="30"/>
+    <w:abstractNumId w:val="33"/>
   </w:num>
   <w:num w:numId="4" w16cid:durableId="1501238746">
     <w:abstractNumId w:val="8"/>
   </w:num>
   <w:num w:numId="5" w16cid:durableId="650864362">
-    <w:abstractNumId w:val="29"/>
+    <w:abstractNumId w:val="31"/>
   </w:num>
   <w:num w:numId="6" w16cid:durableId="799612025">
     <w:abstractNumId w:val="5"/>
   </w:num>
   <w:num w:numId="7" w16cid:durableId="793132038">
-    <w:abstractNumId w:val="27"/>
+    <w:abstractNumId w:val="29"/>
   </w:num>
   <w:num w:numId="8" w16cid:durableId="1977174393">
     <w:abstractNumId w:val="9"/>
@@ -25577,7 +27329,7 @@
     <w:abstractNumId w:val="6"/>
   </w:num>
   <w:num w:numId="12" w16cid:durableId="163327572">
-    <w:abstractNumId w:val="19"/>
+    <w:abstractNumId w:val="20"/>
   </w:num>
   <w:num w:numId="13" w16cid:durableId="688408547">
     <w:abstractNumId w:val="10"/>
@@ -25586,7 +27338,7 @@
     <w:abstractNumId w:val="13"/>
   </w:num>
   <w:num w:numId="15" w16cid:durableId="291594348">
-    <w:abstractNumId w:val="30"/>
+    <w:abstractNumId w:val="33"/>
     <w:lvlOverride w:ilvl="0">
       <w:startOverride w:val="1"/>
     </w:lvlOverride>
@@ -25595,7 +27347,7 @@
     </w:lvlOverride>
   </w:num>
   <w:num w:numId="16" w16cid:durableId="672034035">
-    <w:abstractNumId w:val="30"/>
+    <w:abstractNumId w:val="33"/>
     <w:lvlOverride w:ilvl="0">
       <w:startOverride w:val="1"/>
     </w:lvlOverride>
@@ -25604,7 +27356,7 @@
     </w:lvlOverride>
   </w:num>
   <w:num w:numId="17" w16cid:durableId="1796945626">
-    <w:abstractNumId w:val="30"/>
+    <w:abstractNumId w:val="33"/>
     <w:lvlOverride w:ilvl="0">
       <w:startOverride w:val="1"/>
     </w:lvlOverride>
@@ -25613,7 +27365,7 @@
     </w:lvlOverride>
   </w:num>
   <w:num w:numId="18" w16cid:durableId="1558279670">
-    <w:abstractNumId w:val="30"/>
+    <w:abstractNumId w:val="33"/>
     <w:lvlOverride w:ilvl="0">
       <w:startOverride w:val="1"/>
     </w:lvlOverride>
@@ -25622,7 +27374,7 @@
     </w:lvlOverride>
   </w:num>
   <w:num w:numId="19" w16cid:durableId="1034117210">
-    <w:abstractNumId w:val="28"/>
+    <w:abstractNumId w:val="30"/>
   </w:num>
   <w:num w:numId="20" w16cid:durableId="1547720694">
     <w:abstractNumId w:val="1"/>
@@ -25649,10 +27401,10 @@
     <w:abstractNumId w:val="16"/>
   </w:num>
   <w:num w:numId="28" w16cid:durableId="938417508">
-    <w:abstractNumId w:val="31"/>
+    <w:abstractNumId w:val="35"/>
   </w:num>
   <w:num w:numId="29" w16cid:durableId="1416826636">
-    <w:abstractNumId w:val="23"/>
+    <w:abstractNumId w:val="24"/>
   </w:num>
   <w:num w:numId="30" w16cid:durableId="1594437993">
     <w:abstractNumId w:val="15"/>
@@ -25661,25 +27413,37 @@
     <w:abstractNumId w:val="3"/>
   </w:num>
   <w:num w:numId="32" w16cid:durableId="500043223">
-    <w:abstractNumId w:val="20"/>
+    <w:abstractNumId w:val="21"/>
   </w:num>
   <w:num w:numId="33" w16cid:durableId="1658656420">
-    <w:abstractNumId w:val="26"/>
+    <w:abstractNumId w:val="28"/>
   </w:num>
   <w:num w:numId="34" w16cid:durableId="650207631">
-    <w:abstractNumId w:val="24"/>
+    <w:abstractNumId w:val="25"/>
   </w:num>
   <w:num w:numId="35" w16cid:durableId="49428848">
     <w:abstractNumId w:val="17"/>
   </w:num>
   <w:num w:numId="36" w16cid:durableId="1850674696">
-    <w:abstractNumId w:val="21"/>
+    <w:abstractNumId w:val="22"/>
   </w:num>
   <w:num w:numId="37" w16cid:durableId="1927033897">
-    <w:abstractNumId w:val="25"/>
+    <w:abstractNumId w:val="26"/>
   </w:num>
   <w:num w:numId="38" w16cid:durableId="2095936499">
+    <w:abstractNumId w:val="36"/>
+  </w:num>
+  <w:num w:numId="39" w16cid:durableId="85543436">
     <w:abstractNumId w:val="32"/>
+  </w:num>
+  <w:num w:numId="40" w16cid:durableId="1253667165">
+    <w:abstractNumId w:val="19"/>
+  </w:num>
+  <w:num w:numId="41" w16cid:durableId="376244901">
+    <w:abstractNumId w:val="34"/>
+  </w:num>
+  <w:num w:numId="42" w16cid:durableId="422993257">
+    <w:abstractNumId w:val="27"/>
   </w:num>
   <w:numIdMacAtCleanup w:val="21"/>
 </w:numbering>
@@ -26077,7 +27841,7 @@
   <w:style w:type="paragraph" w:default="1" w:styleId="Normal">
     <w:name w:val="Normal"/>
     <w:qFormat/>
-    <w:rsid w:val="00807F6D"/>
+    <w:rsid w:val="008E24E4"/>
     <w:rPr>
       <w:rFonts w:ascii="Arial" w:hAnsi="Arial"/>
       <w:szCs w:val="22"/>
@@ -27908,6 +29672,7 @@
     <w:rsid w:val="0008793F"/>
     <w:rsid w:val="000B664F"/>
     <w:rsid w:val="00114E8A"/>
+    <w:rsid w:val="00157EEF"/>
     <w:rsid w:val="001C734C"/>
     <w:rsid w:val="001E051D"/>
     <w:rsid w:val="001E633E"/>
@@ -27959,6 +29724,7 @@
     <w:rsid w:val="00EF206F"/>
     <w:rsid w:val="00F44639"/>
     <w:rsid w:val="00F72BA4"/>
+    <w:rsid w:val="00F9526F"/>
     <w:rsid w:val="00FB7F6C"/>
   </w:rsids>
   <m:mathPr>
@@ -28826,26 +30592,12 @@
 </file>
 
 <file path=customXml/item3.xml><?xml version="1.0" encoding="utf-8"?>
-<b:Sources xmlns:b="http://schemas.openxmlformats.org/officeDocument/2006/bibliography" xmlns="http://schemas.openxmlformats.org/officeDocument/2006/bibliography" SelectedStyle="\APASixthEditionOfficeOnline.xsl" StyleName="APA" Version="6"/>
+<Fcrs180_4XMLNode xmlns="CRS180_4">
+  <DeptName>BDIT, Computing &amp; Information Technology</DeptName>
+</Fcrs180_4XMLNode>
 </file>
 
 <file path=customXml/item4.xml><?xml version="1.0" encoding="utf-8"?>
-<Fcrs180XMLNode xmlns="CRS180">
-  <SName/>
-  <SID/>
-  <KnowlBox>false</KnowlBox>
-  <ObsBox/>
-  <RptBox/>
-  <PjtBox/>
-  <PotBox/>
-  <UGResultBox>true</UGResultBox>
-  <OthRmk/>
-  <SInstruct/>
-  <AssessCon/>
-</Fcrs180XMLNode>
-</file>
-
-<file path=customXml/item5.xml><?xml version="1.0" encoding="utf-8"?>
 <Fcrs180_7XMLNode xmlns="CRS180_7">
   <TaskInsZg>&lt;?xml version="1.0" standalone="yes"?&gt;
 &lt;?mso-application progid="Word.Document"?&gt;
@@ -28870,29 +30622,43 @@
 </Fcrs180_7XMLNode>
 </file>
 
+<file path=customXml/item5.xml><?xml version="1.0" encoding="utf-8"?>
+<Fcrs180XMLNode xmlns="CRS180">
+  <SName/>
+  <SID/>
+  <KnowlBox>false</KnowlBox>
+  <ObsBox/>
+  <RptBox/>
+  <PjtBox/>
+  <PotBox/>
+  <UGResultBox>true</UGResultBox>
+  <OthRmk/>
+  <SInstruct/>
+  <AssessCon/>
+</Fcrs180XMLNode>
+</file>
+
 <file path=customXml/item6.xml><?xml version="1.0" encoding="utf-8"?>
-<Fcrs180_4XMLNode xmlns="CRS180_4">
-  <DeptName>BDIT, Computing &amp; Information Technology</DeptName>
-</Fcrs180_4XMLNode>
+<Fcrs180_1XMLNode xmlns="CRS180_1">
+  <OthBox/>
+</Fcrs180_1XMLNode>
 </file>
 
 <file path=customXml/item7.xml><?xml version="1.0" encoding="utf-8"?>
-<Fcrs180_2XMLNode xmlns="CRS180_2">
-  <AssessType/>
-</Fcrs180_2XMLNode>
-</file>
-
-<file path=customXml/item8.xml><?xml version="1.0" encoding="utf-8"?>
 <Fcrs180_3XMLNode xmlns="CRS180_3">
   <StName/>
   <StID/>
 </Fcrs180_3XMLNode>
 </file>
 
+<file path=customXml/item8.xml><?xml version="1.0" encoding="utf-8"?>
+<b:Sources xmlns:b="http://schemas.openxmlformats.org/officeDocument/2006/bibliography" xmlns="http://schemas.openxmlformats.org/officeDocument/2006/bibliography" SelectedStyle="\APASixthEditionOfficeOnline.xsl" StyleName="APA" Version="6"/>
+</file>
+
 <file path=customXml/item9.xml><?xml version="1.0" encoding="utf-8"?>
-<Fcrs180_1XMLNode xmlns="CRS180_1">
-  <OthBox/>
-</Fcrs180_1XMLNode>
+<Fcrs180_2XMLNode xmlns="CRS180_2">
+  <AssessType/>
+</Fcrs180_2XMLNode>
 </file>
 
 <file path=customXml/itemProps1.xml><?xml version="1.0" encoding="utf-8"?>
@@ -28912,6 +30678,46 @@
 </file>
 
 <file path=customXml/itemProps3.xml><?xml version="1.0" encoding="utf-8"?>
+<ds:datastoreItem xmlns:ds="http://schemas.openxmlformats.org/officeDocument/2006/customXml" ds:itemID="{BCCE98C7-93E3-46B4-9136-8583CF4B79F7}">
+  <ds:schemaRefs>
+    <ds:schemaRef ds:uri="CRS180_4"/>
+  </ds:schemaRefs>
+</ds:datastoreItem>
+</file>
+
+<file path=customXml/itemProps4.xml><?xml version="1.0" encoding="utf-8"?>
+<ds:datastoreItem xmlns:ds="http://schemas.openxmlformats.org/officeDocument/2006/customXml" ds:itemID="{A857893F-BA1F-4824-92C9-9F78524F5D87}">
+  <ds:schemaRefs>
+    <ds:schemaRef ds:uri="CRS180_7"/>
+  </ds:schemaRefs>
+</ds:datastoreItem>
+</file>
+
+<file path=customXml/itemProps5.xml><?xml version="1.0" encoding="utf-8"?>
+<ds:datastoreItem xmlns:ds="http://schemas.openxmlformats.org/officeDocument/2006/customXml" ds:itemID="{AEAA7968-AA76-4AEA-864E-618A3CDCDA91}">
+  <ds:schemaRefs>
+    <ds:schemaRef ds:uri="CRS180"/>
+  </ds:schemaRefs>
+</ds:datastoreItem>
+</file>
+
+<file path=customXml/itemProps6.xml><?xml version="1.0" encoding="utf-8"?>
+<ds:datastoreItem xmlns:ds="http://schemas.openxmlformats.org/officeDocument/2006/customXml" ds:itemID="{93E8A757-17F0-4CC7-B32F-5C21CEC8E169}">
+  <ds:schemaRefs>
+    <ds:schemaRef ds:uri="CRS180_1"/>
+  </ds:schemaRefs>
+</ds:datastoreItem>
+</file>
+
+<file path=customXml/itemProps7.xml><?xml version="1.0" encoding="utf-8"?>
+<ds:datastoreItem xmlns:ds="http://schemas.openxmlformats.org/officeDocument/2006/customXml" ds:itemID="{EADE9EF3-1304-43E5-9865-7510817D635D}">
+  <ds:schemaRefs>
+    <ds:schemaRef ds:uri="CRS180_3"/>
+  </ds:schemaRefs>
+</ds:datastoreItem>
+</file>
+
+<file path=customXml/itemProps8.xml><?xml version="1.0" encoding="utf-8"?>
 <ds:datastoreItem xmlns:ds="http://schemas.openxmlformats.org/officeDocument/2006/customXml" ds:itemID="{780F697A-183D-4E20-9B4F-8B39B85C1AF2}">
   <ds:schemaRefs>
     <ds:schemaRef ds:uri="http://schemas.openxmlformats.org/officeDocument/2006/bibliography"/>
@@ -28919,50 +30725,10 @@
 </ds:datastoreItem>
 </file>
 
-<file path=customXml/itemProps4.xml><?xml version="1.0" encoding="utf-8"?>
-<ds:datastoreItem xmlns:ds="http://schemas.openxmlformats.org/officeDocument/2006/customXml" ds:itemID="{AEAA7968-AA76-4AEA-864E-618A3CDCDA91}">
-  <ds:schemaRefs>
-    <ds:schemaRef ds:uri="CRS180"/>
-  </ds:schemaRefs>
-</ds:datastoreItem>
-</file>
-
-<file path=customXml/itemProps5.xml><?xml version="1.0" encoding="utf-8"?>
-<ds:datastoreItem xmlns:ds="http://schemas.openxmlformats.org/officeDocument/2006/customXml" ds:itemID="{A857893F-BA1F-4824-92C9-9F78524F5D87}">
-  <ds:schemaRefs>
-    <ds:schemaRef ds:uri="CRS180_7"/>
-  </ds:schemaRefs>
-</ds:datastoreItem>
-</file>
-
-<file path=customXml/itemProps6.xml><?xml version="1.0" encoding="utf-8"?>
-<ds:datastoreItem xmlns:ds="http://schemas.openxmlformats.org/officeDocument/2006/customXml" ds:itemID="{BCCE98C7-93E3-46B4-9136-8583CF4B79F7}">
-  <ds:schemaRefs>
-    <ds:schemaRef ds:uri="CRS180_4"/>
-  </ds:schemaRefs>
-</ds:datastoreItem>
-</file>
-
-<file path=customXml/itemProps7.xml><?xml version="1.0" encoding="utf-8"?>
+<file path=customXml/itemProps9.xml><?xml version="1.0" encoding="utf-8"?>
 <ds:datastoreItem xmlns:ds="http://schemas.openxmlformats.org/officeDocument/2006/customXml" ds:itemID="{150D0C82-7BC9-456F-A768-C6ED423A975C}">
   <ds:schemaRefs>
     <ds:schemaRef ds:uri="CRS180_2"/>
   </ds:schemaRefs>
 </ds:datastoreItem>
-</file>
-
-<file path=customXml/itemProps8.xml><?xml version="1.0" encoding="utf-8"?>
-<ds:datastoreItem xmlns:ds="http://schemas.openxmlformats.org/officeDocument/2006/customXml" ds:itemID="{EADE9EF3-1304-43E5-9865-7510817D635D}">
-  <ds:schemaRefs>
-    <ds:schemaRef ds:uri="CRS180_3"/>
-  </ds:schemaRefs>
-</ds:datastoreItem>
-</file>
-
-<file path=customXml/itemProps9.xml><?xml version="1.0" encoding="utf-8"?>
-<ds:datastoreItem xmlns:ds="http://schemas.openxmlformats.org/officeDocument/2006/customXml" ds:itemID="{93E8A757-17F0-4CC7-B32F-5C21CEC8E169}">
-  <ds:schemaRefs>
-    <ds:schemaRef ds:uri="CRS180_1"/>
-  </ds:schemaRefs>
-</ds:datastoreItem>
 </file>
</xml_diff>